<commit_message>
- Windows에서 IsKeyDown/Hold/Up, IsMouseDown/Hold/Up 함수 사용할 수 있게 됨 - 코드 정리
</commit_message>
<xml_diff>
--- a/Document/License/Windows_License_Notice.docx
+++ b/Document/License/Windows_License_Notice.docx
@@ -47,7 +47,7 @@
       <w:pPr>
         <w:pStyle w:val="a8"/>
         <w:rPr>
-          <w:rFonts w:asciiTheme="majorHAnsi" w:eastAsiaTheme="majorHAnsi" w:hAnsiTheme="majorHAnsi" w:hint="eastAsia"/>
+          <w:rFonts w:asciiTheme="majorHAnsi" w:eastAsiaTheme="majorHAnsi" w:hAnsiTheme="majorHAnsi"/>
         </w:rPr>
       </w:pPr>
     </w:p>
@@ -139,7 +139,7 @@
             <w:pPr>
               <w:pStyle w:val="a8"/>
               <w:rPr>
-                <w:rFonts w:asciiTheme="majorHAnsi" w:eastAsiaTheme="majorHAnsi" w:hAnsiTheme="majorHAnsi" w:hint="eastAsia"/>
+                <w:rFonts w:asciiTheme="majorHAnsi" w:eastAsiaTheme="majorHAnsi" w:hAnsiTheme="majorHAnsi"/>
               </w:rPr>
             </w:pPr>
             <w:r>
@@ -164,7 +164,7 @@
             <w:pPr>
               <w:pStyle w:val="a8"/>
               <w:rPr>
-                <w:rFonts w:asciiTheme="majorHAnsi" w:eastAsiaTheme="majorHAnsi" w:hAnsiTheme="majorHAnsi" w:hint="eastAsia"/>
+                <w:rFonts w:asciiTheme="majorHAnsi" w:eastAsiaTheme="majorHAnsi" w:hAnsiTheme="majorHAnsi"/>
               </w:rPr>
             </w:pPr>
             <w:r>
@@ -189,7 +189,7 @@
             <w:pPr>
               <w:pStyle w:val="a8"/>
               <w:rPr>
-                <w:rFonts w:asciiTheme="majorHAnsi" w:eastAsiaTheme="majorHAnsi" w:hAnsiTheme="majorHAnsi" w:hint="eastAsia"/>
+                <w:rFonts w:asciiTheme="majorHAnsi" w:eastAsiaTheme="majorHAnsi" w:hAnsiTheme="majorHAnsi"/>
               </w:rPr>
             </w:pPr>
             <w:r>
@@ -216,7 +216,7 @@
             <w:pPr>
               <w:pStyle w:val="a8"/>
               <w:rPr>
-                <w:rFonts w:asciiTheme="majorHAnsi" w:eastAsiaTheme="majorHAnsi" w:hAnsiTheme="majorHAnsi" w:hint="eastAsia"/>
+                <w:rFonts w:asciiTheme="majorHAnsi" w:eastAsiaTheme="majorHAnsi" w:hAnsiTheme="majorHAnsi"/>
               </w:rPr>
             </w:pPr>
             <w:r>
@@ -241,7 +241,7 @@
             <w:pPr>
               <w:pStyle w:val="a8"/>
               <w:rPr>
-                <w:rFonts w:asciiTheme="majorHAnsi" w:eastAsiaTheme="majorHAnsi" w:hAnsiTheme="majorHAnsi" w:hint="eastAsia"/>
+                <w:rFonts w:asciiTheme="majorHAnsi" w:eastAsiaTheme="majorHAnsi" w:hAnsiTheme="majorHAnsi"/>
               </w:rPr>
             </w:pPr>
             <w:r>
@@ -266,7 +266,7 @@
             <w:pPr>
               <w:pStyle w:val="a8"/>
               <w:rPr>
-                <w:rFonts w:asciiTheme="majorHAnsi" w:eastAsiaTheme="majorHAnsi" w:hAnsiTheme="majorHAnsi" w:hint="eastAsia"/>
+                <w:rFonts w:asciiTheme="majorHAnsi" w:eastAsiaTheme="majorHAnsi" w:hAnsiTheme="majorHAnsi"/>
               </w:rPr>
             </w:pPr>
             <w:r>
@@ -293,7 +293,7 @@
             <w:pPr>
               <w:pStyle w:val="a8"/>
               <w:rPr>
-                <w:rFonts w:asciiTheme="majorHAnsi" w:eastAsiaTheme="majorHAnsi" w:hAnsiTheme="majorHAnsi" w:hint="eastAsia"/>
+                <w:rFonts w:asciiTheme="majorHAnsi" w:eastAsiaTheme="majorHAnsi" w:hAnsiTheme="majorHAnsi"/>
               </w:rPr>
             </w:pPr>
             <w:r>
@@ -318,7 +318,7 @@
             <w:pPr>
               <w:pStyle w:val="a8"/>
               <w:rPr>
-                <w:rFonts w:asciiTheme="majorHAnsi" w:eastAsiaTheme="majorHAnsi" w:hAnsiTheme="majorHAnsi" w:hint="eastAsia"/>
+                <w:rFonts w:asciiTheme="majorHAnsi" w:eastAsiaTheme="majorHAnsi" w:hAnsiTheme="majorHAnsi"/>
               </w:rPr>
             </w:pPr>
             <w:r>
@@ -343,7 +343,7 @@
             <w:pPr>
               <w:pStyle w:val="a8"/>
               <w:rPr>
-                <w:rFonts w:asciiTheme="majorHAnsi" w:eastAsiaTheme="majorHAnsi" w:hAnsiTheme="majorHAnsi" w:hint="eastAsia"/>
+                <w:rFonts w:asciiTheme="majorHAnsi" w:eastAsiaTheme="majorHAnsi" w:hAnsiTheme="majorHAnsi"/>
               </w:rPr>
             </w:pPr>
             <w:r>
@@ -370,7 +370,7 @@
             <w:pPr>
               <w:pStyle w:val="a8"/>
               <w:rPr>
-                <w:rFonts w:asciiTheme="majorHAnsi" w:eastAsiaTheme="majorHAnsi" w:hAnsiTheme="majorHAnsi" w:hint="eastAsia"/>
+                <w:rFonts w:asciiTheme="majorHAnsi" w:eastAsiaTheme="majorHAnsi" w:hAnsiTheme="majorHAnsi"/>
               </w:rPr>
             </w:pPr>
             <w:r>
@@ -395,7 +395,7 @@
             <w:pPr>
               <w:pStyle w:val="a8"/>
               <w:rPr>
-                <w:rFonts w:asciiTheme="majorHAnsi" w:eastAsiaTheme="majorHAnsi" w:hAnsiTheme="majorHAnsi" w:hint="eastAsia"/>
+                <w:rFonts w:asciiTheme="majorHAnsi" w:eastAsiaTheme="majorHAnsi" w:hAnsiTheme="majorHAnsi"/>
               </w:rPr>
             </w:pPr>
             <w:r>
@@ -420,7 +420,7 @@
             <w:pPr>
               <w:pStyle w:val="a8"/>
               <w:rPr>
-                <w:rFonts w:asciiTheme="majorHAnsi" w:eastAsiaTheme="majorHAnsi" w:hAnsiTheme="majorHAnsi" w:hint="eastAsia"/>
+                <w:rFonts w:asciiTheme="majorHAnsi" w:eastAsiaTheme="majorHAnsi" w:hAnsiTheme="majorHAnsi"/>
               </w:rPr>
             </w:pPr>
             <w:r>
@@ -447,7 +447,7 @@
             <w:pPr>
               <w:pStyle w:val="a8"/>
               <w:rPr>
-                <w:rFonts w:asciiTheme="majorHAnsi" w:eastAsiaTheme="majorHAnsi" w:hAnsiTheme="majorHAnsi" w:hint="eastAsia"/>
+                <w:rFonts w:asciiTheme="majorHAnsi" w:eastAsiaTheme="majorHAnsi" w:hAnsiTheme="majorHAnsi"/>
               </w:rPr>
             </w:pPr>
           </w:p>
@@ -460,7 +460,7 @@
             <w:pPr>
               <w:pStyle w:val="a8"/>
               <w:rPr>
-                <w:rFonts w:asciiTheme="majorHAnsi" w:eastAsiaTheme="majorHAnsi" w:hAnsiTheme="majorHAnsi" w:hint="eastAsia"/>
+                <w:rFonts w:asciiTheme="majorHAnsi" w:eastAsiaTheme="majorHAnsi" w:hAnsiTheme="majorHAnsi"/>
               </w:rPr>
             </w:pPr>
             <w:r>
@@ -485,7 +485,7 @@
             <w:pPr>
               <w:pStyle w:val="a8"/>
               <w:rPr>
-                <w:rFonts w:asciiTheme="majorHAnsi" w:eastAsiaTheme="majorHAnsi" w:hAnsiTheme="majorHAnsi" w:hint="eastAsia"/>
+                <w:rFonts w:asciiTheme="majorHAnsi" w:eastAsiaTheme="majorHAnsi" w:hAnsiTheme="majorHAnsi"/>
               </w:rPr>
             </w:pPr>
             <w:r>
@@ -512,7 +512,7 @@
             <w:pPr>
               <w:pStyle w:val="a8"/>
               <w:rPr>
-                <w:rFonts w:asciiTheme="majorHAnsi" w:eastAsiaTheme="majorHAnsi" w:hAnsiTheme="majorHAnsi" w:hint="eastAsia"/>
+                <w:rFonts w:asciiTheme="majorHAnsi" w:eastAsiaTheme="majorHAnsi" w:hAnsiTheme="majorHAnsi"/>
               </w:rPr>
             </w:pPr>
             <w:r>
@@ -537,7 +537,7 @@
             <w:pPr>
               <w:pStyle w:val="a8"/>
               <w:rPr>
-                <w:rFonts w:asciiTheme="majorHAnsi" w:eastAsiaTheme="majorHAnsi" w:hAnsiTheme="majorHAnsi" w:hint="eastAsia"/>
+                <w:rFonts w:asciiTheme="majorHAnsi" w:eastAsiaTheme="majorHAnsi" w:hAnsiTheme="majorHAnsi"/>
               </w:rPr>
             </w:pPr>
             <w:r>
@@ -562,7 +562,7 @@
             <w:pPr>
               <w:pStyle w:val="a8"/>
               <w:rPr>
-                <w:rFonts w:asciiTheme="majorHAnsi" w:eastAsiaTheme="majorHAnsi" w:hAnsiTheme="majorHAnsi" w:hint="eastAsia"/>
+                <w:rFonts w:asciiTheme="majorHAnsi" w:eastAsiaTheme="majorHAnsi" w:hAnsiTheme="majorHAnsi"/>
               </w:rPr>
             </w:pPr>
             <w:r>
@@ -589,7 +589,7 @@
             <w:pPr>
               <w:pStyle w:val="a8"/>
               <w:rPr>
-                <w:rFonts w:asciiTheme="majorHAnsi" w:eastAsiaTheme="majorHAnsi" w:hAnsiTheme="majorHAnsi" w:hint="eastAsia"/>
+                <w:rFonts w:asciiTheme="majorHAnsi" w:eastAsiaTheme="majorHAnsi" w:hAnsiTheme="majorHAnsi"/>
               </w:rPr>
             </w:pPr>
             <w:r>
@@ -614,7 +614,7 @@
             <w:pPr>
               <w:pStyle w:val="a8"/>
               <w:rPr>
-                <w:rFonts w:asciiTheme="majorHAnsi" w:eastAsiaTheme="majorHAnsi" w:hAnsiTheme="majorHAnsi" w:hint="eastAsia"/>
+                <w:rFonts w:asciiTheme="majorHAnsi" w:eastAsiaTheme="majorHAnsi" w:hAnsiTheme="majorHAnsi"/>
               </w:rPr>
             </w:pPr>
             <w:r>
@@ -639,32 +639,20 @@
             <w:pPr>
               <w:pStyle w:val="a8"/>
               <w:rPr>
+                <w:rFonts w:asciiTheme="majorHAnsi" w:eastAsiaTheme="majorHAnsi" w:hAnsiTheme="majorHAnsi"/>
+              </w:rPr>
+            </w:pPr>
+            <w:r>
+              <w:rPr>
                 <w:rFonts w:asciiTheme="majorHAnsi" w:eastAsiaTheme="majorHAnsi" w:hAnsiTheme="majorHAnsi" w:hint="eastAsia"/>
               </w:rPr>
-            </w:pPr>
-            <w:r>
-              <w:rPr>
-                <w:rFonts w:asciiTheme="majorHAnsi" w:eastAsiaTheme="majorHAnsi" w:hAnsiTheme="majorHAnsi" w:hint="eastAsia"/>
-              </w:rPr>
               <w:t>O</w:t>
             </w:r>
             <w:r>
               <w:rPr>
                 <w:rFonts w:asciiTheme="majorHAnsi" w:eastAsiaTheme="majorHAnsi" w:hAnsiTheme="majorHAnsi"/>
               </w:rPr>
-              <w:t>pen Source (</w:t>
-            </w:r>
-            <w:r>
-              <w:rPr>
-                <w:rFonts w:asciiTheme="majorHAnsi" w:eastAsiaTheme="majorHAnsi" w:hAnsiTheme="majorHAnsi"/>
-              </w:rPr>
-              <w:t>Apple</w:t>
-            </w:r>
-            <w:r>
-              <w:rPr>
-                <w:rFonts w:asciiTheme="majorHAnsi" w:eastAsiaTheme="majorHAnsi" w:hAnsiTheme="majorHAnsi"/>
-              </w:rPr>
-              <w:t>)</w:t>
+              <w:t>pen Source (Apple)</w:t>
             </w:r>
           </w:p>
         </w:tc>
@@ -678,7 +666,7 @@
             <w:pPr>
               <w:pStyle w:val="a8"/>
               <w:rPr>
-                <w:rFonts w:asciiTheme="majorHAnsi" w:eastAsiaTheme="majorHAnsi" w:hAnsiTheme="majorHAnsi" w:hint="eastAsia"/>
+                <w:rFonts w:asciiTheme="majorHAnsi" w:eastAsiaTheme="majorHAnsi" w:hAnsiTheme="majorHAnsi"/>
               </w:rPr>
             </w:pPr>
             <w:r>
@@ -703,7 +691,7 @@
             <w:pPr>
               <w:pStyle w:val="a8"/>
               <w:rPr>
-                <w:rFonts w:asciiTheme="majorHAnsi" w:eastAsiaTheme="majorHAnsi" w:hAnsiTheme="majorHAnsi" w:hint="eastAsia"/>
+                <w:rFonts w:asciiTheme="majorHAnsi" w:eastAsiaTheme="majorHAnsi" w:hAnsiTheme="majorHAnsi"/>
               </w:rPr>
             </w:pPr>
             <w:r>
@@ -728,7 +716,7 @@
             <w:pPr>
               <w:pStyle w:val="a8"/>
               <w:rPr>
-                <w:rFonts w:asciiTheme="majorHAnsi" w:eastAsiaTheme="majorHAnsi" w:hAnsiTheme="majorHAnsi" w:hint="eastAsia"/>
+                <w:rFonts w:asciiTheme="majorHAnsi" w:eastAsiaTheme="majorHAnsi" w:hAnsiTheme="majorHAnsi"/>
               </w:rPr>
             </w:pPr>
             <w:r>
@@ -755,7 +743,7 @@
             <w:pPr>
               <w:pStyle w:val="a8"/>
               <w:rPr>
-                <w:rFonts w:asciiTheme="majorHAnsi" w:eastAsiaTheme="majorHAnsi" w:hAnsiTheme="majorHAnsi" w:hint="eastAsia"/>
+                <w:rFonts w:asciiTheme="majorHAnsi" w:eastAsiaTheme="majorHAnsi" w:hAnsiTheme="majorHAnsi"/>
               </w:rPr>
             </w:pPr>
           </w:p>
@@ -768,26 +756,20 @@
             <w:pPr>
               <w:pStyle w:val="a8"/>
               <w:rPr>
+                <w:rFonts w:asciiTheme="majorHAnsi" w:eastAsiaTheme="majorHAnsi" w:hAnsiTheme="majorHAnsi"/>
+              </w:rPr>
+            </w:pPr>
+            <w:r>
+              <w:rPr>
                 <w:rFonts w:asciiTheme="majorHAnsi" w:eastAsiaTheme="majorHAnsi" w:hAnsiTheme="majorHAnsi" w:hint="eastAsia"/>
               </w:rPr>
-            </w:pPr>
-            <w:r>
-              <w:rPr>
-                <w:rFonts w:asciiTheme="majorHAnsi" w:eastAsiaTheme="majorHAnsi" w:hAnsiTheme="majorHAnsi" w:hint="eastAsia"/>
-              </w:rPr>
               <w:t>C</w:t>
             </w:r>
             <w:r>
               <w:rPr>
                 <w:rFonts w:asciiTheme="majorHAnsi" w:eastAsiaTheme="majorHAnsi" w:hAnsiTheme="majorHAnsi"/>
               </w:rPr>
-              <w:t>reative Audigy</w:t>
-            </w:r>
-            <w:r>
-              <w:rPr>
-                <w:rFonts w:asciiTheme="majorHAnsi" w:eastAsiaTheme="majorHAnsi" w:hAnsiTheme="majorHAnsi"/>
-              </w:rPr>
-              <w:t xml:space="preserve"> 2</w:t>
+              <w:t>reative Audigy 2</w:t>
             </w:r>
           </w:p>
         </w:tc>
@@ -799,7 +781,7 @@
             <w:pPr>
               <w:pStyle w:val="a8"/>
               <w:rPr>
-                <w:rFonts w:asciiTheme="majorHAnsi" w:eastAsiaTheme="majorHAnsi" w:hAnsiTheme="majorHAnsi" w:hint="eastAsia"/>
+                <w:rFonts w:asciiTheme="majorHAnsi" w:eastAsiaTheme="majorHAnsi" w:hAnsiTheme="majorHAnsi"/>
               </w:rPr>
             </w:pPr>
             <w:r>
@@ -826,7 +808,7 @@
             <w:pPr>
               <w:pStyle w:val="a8"/>
               <w:rPr>
-                <w:rFonts w:asciiTheme="majorHAnsi" w:eastAsiaTheme="majorHAnsi" w:hAnsiTheme="majorHAnsi" w:hint="eastAsia"/>
+                <w:rFonts w:asciiTheme="majorHAnsi" w:eastAsiaTheme="majorHAnsi" w:hAnsiTheme="majorHAnsi"/>
               </w:rPr>
             </w:pPr>
           </w:p>
@@ -839,26 +821,20 @@
             <w:pPr>
               <w:pStyle w:val="a8"/>
               <w:rPr>
+                <w:rFonts w:asciiTheme="majorHAnsi" w:eastAsiaTheme="majorHAnsi" w:hAnsiTheme="majorHAnsi"/>
+              </w:rPr>
+            </w:pPr>
+            <w:r>
+              <w:rPr>
                 <w:rFonts w:asciiTheme="majorHAnsi" w:eastAsiaTheme="majorHAnsi" w:hAnsiTheme="majorHAnsi" w:hint="eastAsia"/>
               </w:rPr>
-            </w:pPr>
-            <w:r>
-              <w:rPr>
-                <w:rFonts w:asciiTheme="majorHAnsi" w:eastAsiaTheme="majorHAnsi" w:hAnsiTheme="majorHAnsi" w:hint="eastAsia"/>
-              </w:rPr>
               <w:t>C</w:t>
             </w:r>
             <w:r>
               <w:rPr>
                 <w:rFonts w:asciiTheme="majorHAnsi" w:eastAsiaTheme="majorHAnsi" w:hAnsiTheme="majorHAnsi"/>
               </w:rPr>
-              <w:t>reative Audigy</w:t>
-            </w:r>
-            <w:r>
-              <w:rPr>
-                <w:rFonts w:asciiTheme="majorHAnsi" w:eastAsiaTheme="majorHAnsi" w:hAnsiTheme="majorHAnsi"/>
-              </w:rPr>
-              <w:t xml:space="preserve"> 4</w:t>
+              <w:t>reative Audigy 4</w:t>
             </w:r>
           </w:p>
         </w:tc>
@@ -870,7 +846,7 @@
             <w:pPr>
               <w:pStyle w:val="a8"/>
               <w:rPr>
-                <w:rFonts w:asciiTheme="majorHAnsi" w:eastAsiaTheme="majorHAnsi" w:hAnsiTheme="majorHAnsi" w:hint="eastAsia"/>
+                <w:rFonts w:asciiTheme="majorHAnsi" w:eastAsiaTheme="majorHAnsi" w:hAnsiTheme="majorHAnsi"/>
               </w:rPr>
             </w:pPr>
             <w:r>
@@ -897,7 +873,7 @@
             <w:pPr>
               <w:pStyle w:val="a8"/>
               <w:rPr>
-                <w:rFonts w:asciiTheme="majorHAnsi" w:eastAsiaTheme="majorHAnsi" w:hAnsiTheme="majorHAnsi" w:hint="eastAsia"/>
+                <w:rFonts w:asciiTheme="majorHAnsi" w:eastAsiaTheme="majorHAnsi" w:hAnsiTheme="majorHAnsi"/>
               </w:rPr>
             </w:pPr>
           </w:p>
@@ -910,7 +886,7 @@
             <w:pPr>
               <w:pStyle w:val="a8"/>
               <w:rPr>
-                <w:rFonts w:asciiTheme="majorHAnsi" w:eastAsiaTheme="majorHAnsi" w:hAnsiTheme="majorHAnsi" w:hint="eastAsia"/>
+                <w:rFonts w:asciiTheme="majorHAnsi" w:eastAsiaTheme="majorHAnsi" w:hAnsiTheme="majorHAnsi"/>
               </w:rPr>
             </w:pPr>
             <w:r>
@@ -929,7 +905,7 @@
             <w:pPr>
               <w:pStyle w:val="a8"/>
               <w:rPr>
-                <w:rFonts w:asciiTheme="majorHAnsi" w:eastAsiaTheme="majorHAnsi" w:hAnsiTheme="majorHAnsi" w:hint="eastAsia"/>
+                <w:rFonts w:asciiTheme="majorHAnsi" w:eastAsiaTheme="majorHAnsi" w:hAnsiTheme="majorHAnsi"/>
               </w:rPr>
             </w:pPr>
             <w:r>
@@ -956,7 +932,7 @@
             <w:pPr>
               <w:pStyle w:val="a8"/>
               <w:rPr>
-                <w:rFonts w:asciiTheme="majorHAnsi" w:eastAsiaTheme="majorHAnsi" w:hAnsiTheme="majorHAnsi" w:hint="eastAsia"/>
+                <w:rFonts w:asciiTheme="majorHAnsi" w:eastAsiaTheme="majorHAnsi" w:hAnsiTheme="majorHAnsi"/>
               </w:rPr>
             </w:pPr>
           </w:p>
@@ -969,7 +945,7 @@
             <w:pPr>
               <w:pStyle w:val="a8"/>
               <w:rPr>
-                <w:rFonts w:asciiTheme="majorHAnsi" w:eastAsiaTheme="majorHAnsi" w:hAnsiTheme="majorHAnsi" w:hint="eastAsia"/>
+                <w:rFonts w:asciiTheme="majorHAnsi" w:eastAsiaTheme="majorHAnsi" w:hAnsiTheme="majorHAnsi"/>
               </w:rPr>
             </w:pPr>
             <w:r>
@@ -988,7 +964,7 @@
             <w:pPr>
               <w:pStyle w:val="a8"/>
               <w:rPr>
-                <w:rFonts w:asciiTheme="majorHAnsi" w:eastAsiaTheme="majorHAnsi" w:hAnsiTheme="majorHAnsi" w:hint="eastAsia"/>
+                <w:rFonts w:asciiTheme="majorHAnsi" w:eastAsiaTheme="majorHAnsi" w:hAnsiTheme="majorHAnsi"/>
               </w:rPr>
             </w:pPr>
             <w:r>
@@ -1015,7 +991,7 @@
             <w:pPr>
               <w:pStyle w:val="a8"/>
               <w:rPr>
-                <w:rFonts w:asciiTheme="majorHAnsi" w:eastAsiaTheme="majorHAnsi" w:hAnsiTheme="majorHAnsi" w:hint="eastAsia"/>
+                <w:rFonts w:asciiTheme="majorHAnsi" w:eastAsiaTheme="majorHAnsi" w:hAnsiTheme="majorHAnsi"/>
               </w:rPr>
             </w:pPr>
           </w:p>
@@ -1028,20 +1004,14 @@
             <w:pPr>
               <w:pStyle w:val="a8"/>
               <w:rPr>
-                <w:rFonts w:asciiTheme="majorHAnsi" w:eastAsiaTheme="majorHAnsi" w:hAnsiTheme="majorHAnsi" w:hint="eastAsia"/>
+                <w:rFonts w:asciiTheme="majorHAnsi" w:eastAsiaTheme="majorHAnsi" w:hAnsiTheme="majorHAnsi"/>
               </w:rPr>
             </w:pPr>
             <w:r>
               <w:rPr>
                 <w:rFonts w:asciiTheme="majorHAnsi" w:eastAsiaTheme="majorHAnsi" w:hAnsiTheme="majorHAnsi"/>
               </w:rPr>
-              <w:t>DirectSound</w:t>
-            </w:r>
-            <w:r>
-              <w:rPr>
-                <w:rFonts w:asciiTheme="majorHAnsi" w:eastAsiaTheme="majorHAnsi" w:hAnsiTheme="majorHAnsi"/>
-              </w:rPr>
-              <w:t>3D</w:t>
+              <w:t>DirectSound3D</w:t>
             </w:r>
           </w:p>
         </w:tc>
@@ -1053,7 +1023,7 @@
             <w:pPr>
               <w:pStyle w:val="a8"/>
               <w:rPr>
-                <w:rFonts w:asciiTheme="majorHAnsi" w:eastAsiaTheme="majorHAnsi" w:hAnsiTheme="majorHAnsi" w:hint="eastAsia"/>
+                <w:rFonts w:asciiTheme="majorHAnsi" w:eastAsiaTheme="majorHAnsi" w:hAnsiTheme="majorHAnsi"/>
               </w:rPr>
             </w:pPr>
             <w:r>
@@ -1343,7 +1313,7 @@
     <w:p>
       <w:pPr>
         <w:rPr>
-          <w:rFonts w:asciiTheme="majorHAnsi" w:eastAsiaTheme="majorHAnsi" w:hAnsiTheme="majorHAnsi" w:hint="eastAsia"/>
+          <w:rFonts w:asciiTheme="majorHAnsi" w:eastAsiaTheme="majorHAnsi" w:hAnsiTheme="majorHAnsi"/>
         </w:rPr>
       </w:pPr>
     </w:p>
@@ -1386,7 +1356,7 @@
       <w:pPr>
         <w:pStyle w:val="a8"/>
         <w:rPr>
-          <w:rFonts w:asciiTheme="majorHAnsi" w:eastAsiaTheme="majorHAnsi" w:hAnsiTheme="majorHAnsi" w:hint="eastAsia"/>
+          <w:rFonts w:asciiTheme="majorHAnsi" w:eastAsiaTheme="majorHAnsi" w:hAnsiTheme="majorHAnsi"/>
         </w:rPr>
       </w:pPr>
     </w:p>
@@ -1707,7 +1677,7 @@
       <w:pPr>
         <w:pStyle w:val="a8"/>
         <w:rPr>
-          <w:rFonts w:asciiTheme="majorHAnsi" w:eastAsiaTheme="majorHAnsi" w:hAnsiTheme="majorHAnsi" w:hint="eastAsia"/>
+          <w:rFonts w:asciiTheme="majorHAnsi" w:eastAsiaTheme="majorHAnsi" w:hAnsiTheme="majorHAnsi"/>
         </w:rPr>
       </w:pPr>
     </w:p>
@@ -1729,7 +1699,7 @@
       <w:pPr>
         <w:pStyle w:val="a8"/>
         <w:rPr>
-          <w:rFonts w:asciiTheme="majorHAnsi" w:eastAsiaTheme="majorHAnsi" w:hAnsiTheme="majorHAnsi" w:hint="eastAsia"/>
+          <w:rFonts w:asciiTheme="majorHAnsi" w:eastAsiaTheme="majorHAnsi" w:hAnsiTheme="majorHAnsi"/>
         </w:rPr>
       </w:pPr>
       <w:r>
@@ -1743,7 +1713,7 @@
       <w:pPr>
         <w:pStyle w:val="a8"/>
         <w:rPr>
-          <w:rFonts w:asciiTheme="majorHAnsi" w:eastAsiaTheme="majorHAnsi" w:hAnsiTheme="majorHAnsi" w:hint="eastAsia"/>
+          <w:rFonts w:asciiTheme="majorHAnsi" w:eastAsiaTheme="majorHAnsi" w:hAnsiTheme="majorHAnsi"/>
         </w:rPr>
       </w:pPr>
       <w:r>
@@ -1757,7 +1727,7 @@
       <w:pPr>
         <w:pStyle w:val="a8"/>
         <w:rPr>
-          <w:rFonts w:asciiTheme="majorHAnsi" w:eastAsiaTheme="majorHAnsi" w:hAnsiTheme="majorHAnsi" w:hint="eastAsia"/>
+          <w:rFonts w:asciiTheme="majorHAnsi" w:eastAsiaTheme="majorHAnsi" w:hAnsiTheme="majorHAnsi"/>
         </w:rPr>
       </w:pPr>
       <w:r>
@@ -1771,7 +1741,7 @@
       <w:pPr>
         <w:pStyle w:val="a8"/>
         <w:rPr>
-          <w:rFonts w:asciiTheme="majorHAnsi" w:eastAsiaTheme="majorHAnsi" w:hAnsiTheme="majorHAnsi" w:hint="eastAsia"/>
+          <w:rFonts w:asciiTheme="majorHAnsi" w:eastAsiaTheme="majorHAnsi" w:hAnsiTheme="majorHAnsi"/>
         </w:rPr>
       </w:pPr>
       <w:r>
@@ -1799,7 +1769,7 @@
       <w:pPr>
         <w:pStyle w:val="a8"/>
         <w:rPr>
-          <w:rFonts w:asciiTheme="majorHAnsi" w:eastAsiaTheme="majorHAnsi" w:hAnsiTheme="majorHAnsi" w:hint="eastAsia"/>
+          <w:rFonts w:asciiTheme="majorHAnsi" w:eastAsiaTheme="majorHAnsi" w:hAnsiTheme="majorHAnsi"/>
         </w:rPr>
       </w:pPr>
       <w:r>
@@ -1850,27 +1820,7 @@
             <w:szCs w:val="20"/>
             <w:u w:val="none"/>
           </w:rPr>
-          <w:t>http://libjpeg.sourcefo</w:t>
-        </w:r>
-        <w:r>
-          <w:rPr>
-            <w:rStyle w:val="a4"/>
-            <w:rFonts w:asciiTheme="majorHAnsi" w:eastAsiaTheme="majorHAnsi" w:hAnsiTheme="majorHAnsi"/>
-            <w:color w:val="auto"/>
-            <w:szCs w:val="20"/>
-            <w:u w:val="none"/>
-          </w:rPr>
-          <w:t>r</w:t>
-        </w:r>
-        <w:r>
-          <w:rPr>
-            <w:rStyle w:val="a4"/>
-            <w:rFonts w:asciiTheme="majorHAnsi" w:eastAsiaTheme="majorHAnsi" w:hAnsiTheme="majorHAnsi"/>
-            <w:color w:val="auto"/>
-            <w:szCs w:val="20"/>
-            <w:u w:val="none"/>
-          </w:rPr>
-          <w:t>ge.net/</w:t>
+          <w:t>http://libjpeg.sourceforge.net/</w:t>
         </w:r>
       </w:hyperlink>
     </w:p>
@@ -1887,7 +1837,7 @@
       <w:pPr>
         <w:pStyle w:val="a8"/>
         <w:rPr>
-          <w:rFonts w:asciiTheme="majorHAnsi" w:eastAsiaTheme="majorHAnsi" w:hAnsiTheme="majorHAnsi" w:hint="eastAsia"/>
+          <w:rFonts w:asciiTheme="majorHAnsi" w:eastAsiaTheme="majorHAnsi" w:hAnsiTheme="majorHAnsi"/>
           <w:szCs w:val="20"/>
         </w:rPr>
       </w:pPr>
@@ -1903,16 +1853,16 @@
       <w:pPr>
         <w:pStyle w:val="a8"/>
         <w:rPr>
-          <w:rFonts w:asciiTheme="majorHAnsi" w:eastAsiaTheme="majorHAnsi" w:hAnsiTheme="majorHAnsi" w:hint="eastAsia"/>
-          <w:szCs w:val="20"/>
-        </w:rPr>
-      </w:pPr>
-    </w:p>
-    <w:p>
-      <w:pPr>
-        <w:pStyle w:val="a8"/>
-        <w:rPr>
-          <w:rFonts w:asciiTheme="majorHAnsi" w:eastAsiaTheme="majorHAnsi" w:hAnsiTheme="majorHAnsi" w:hint="eastAsia"/>
+          <w:rFonts w:asciiTheme="majorHAnsi" w:eastAsiaTheme="majorHAnsi" w:hAnsiTheme="majorHAnsi"/>
+          <w:szCs w:val="20"/>
+        </w:rPr>
+      </w:pPr>
+    </w:p>
+    <w:p>
+      <w:pPr>
+        <w:pStyle w:val="a8"/>
+        <w:rPr>
+          <w:rFonts w:asciiTheme="majorHAnsi" w:eastAsiaTheme="majorHAnsi" w:hAnsiTheme="majorHAnsi"/>
           <w:szCs w:val="20"/>
         </w:rPr>
       </w:pPr>
@@ -1928,7 +1878,7 @@
       <w:pPr>
         <w:pStyle w:val="a8"/>
         <w:rPr>
-          <w:rFonts w:asciiTheme="majorHAnsi" w:eastAsiaTheme="majorHAnsi" w:hAnsiTheme="majorHAnsi" w:hint="eastAsia"/>
+          <w:rFonts w:asciiTheme="majorHAnsi" w:eastAsiaTheme="majorHAnsi" w:hAnsiTheme="majorHAnsi"/>
           <w:szCs w:val="20"/>
         </w:rPr>
       </w:pPr>
@@ -1944,7 +1894,7 @@
       <w:pPr>
         <w:pStyle w:val="a8"/>
         <w:rPr>
-          <w:rFonts w:asciiTheme="majorHAnsi" w:eastAsiaTheme="majorHAnsi" w:hAnsiTheme="majorHAnsi" w:hint="eastAsia"/>
+          <w:rFonts w:asciiTheme="majorHAnsi" w:eastAsiaTheme="majorHAnsi" w:hAnsiTheme="majorHAnsi"/>
           <w:szCs w:val="20"/>
         </w:rPr>
       </w:pPr>
@@ -1960,7 +1910,7 @@
       <w:pPr>
         <w:pStyle w:val="a8"/>
         <w:rPr>
-          <w:rFonts w:asciiTheme="majorHAnsi" w:eastAsiaTheme="majorHAnsi" w:hAnsiTheme="majorHAnsi" w:hint="eastAsia"/>
+          <w:rFonts w:asciiTheme="majorHAnsi" w:eastAsiaTheme="majorHAnsi" w:hAnsiTheme="majorHAnsi"/>
           <w:szCs w:val="20"/>
         </w:rPr>
       </w:pPr>
@@ -1976,7 +1926,7 @@
       <w:pPr>
         <w:pStyle w:val="a8"/>
         <w:rPr>
-          <w:rFonts w:asciiTheme="majorHAnsi" w:eastAsiaTheme="majorHAnsi" w:hAnsiTheme="majorHAnsi" w:hint="eastAsia"/>
+          <w:rFonts w:asciiTheme="majorHAnsi" w:eastAsiaTheme="majorHAnsi" w:hAnsiTheme="majorHAnsi"/>
           <w:szCs w:val="20"/>
         </w:rPr>
       </w:pPr>
@@ -1992,7 +1942,7 @@
       <w:pPr>
         <w:pStyle w:val="a8"/>
         <w:rPr>
-          <w:rFonts w:asciiTheme="majorHAnsi" w:eastAsiaTheme="majorHAnsi" w:hAnsiTheme="majorHAnsi" w:hint="eastAsia"/>
+          <w:rFonts w:asciiTheme="majorHAnsi" w:eastAsiaTheme="majorHAnsi" w:hAnsiTheme="majorHAnsi"/>
           <w:szCs w:val="20"/>
         </w:rPr>
       </w:pPr>
@@ -2008,16 +1958,16 @@
       <w:pPr>
         <w:pStyle w:val="a8"/>
         <w:rPr>
-          <w:rFonts w:asciiTheme="majorHAnsi" w:eastAsiaTheme="majorHAnsi" w:hAnsiTheme="majorHAnsi" w:hint="eastAsia"/>
-          <w:szCs w:val="20"/>
-        </w:rPr>
-      </w:pPr>
-    </w:p>
-    <w:p>
-      <w:pPr>
-        <w:pStyle w:val="a8"/>
-        <w:rPr>
-          <w:rFonts w:asciiTheme="majorHAnsi" w:eastAsiaTheme="majorHAnsi" w:hAnsiTheme="majorHAnsi" w:hint="eastAsia"/>
+          <w:rFonts w:asciiTheme="majorHAnsi" w:eastAsiaTheme="majorHAnsi" w:hAnsiTheme="majorHAnsi"/>
+          <w:szCs w:val="20"/>
+        </w:rPr>
+      </w:pPr>
+    </w:p>
+    <w:p>
+      <w:pPr>
+        <w:pStyle w:val="a8"/>
+        <w:rPr>
+          <w:rFonts w:asciiTheme="majorHAnsi" w:eastAsiaTheme="majorHAnsi" w:hAnsiTheme="majorHAnsi"/>
           <w:szCs w:val="20"/>
         </w:rPr>
       </w:pPr>
@@ -2034,16 +1984,16 @@
       <w:pPr>
         <w:pStyle w:val="a8"/>
         <w:rPr>
-          <w:rFonts w:asciiTheme="majorHAnsi" w:eastAsiaTheme="majorHAnsi" w:hAnsiTheme="majorHAnsi" w:hint="eastAsia"/>
-          <w:szCs w:val="20"/>
-        </w:rPr>
-      </w:pPr>
-    </w:p>
-    <w:p>
-      <w:pPr>
-        <w:pStyle w:val="a8"/>
-        <w:rPr>
-          <w:rFonts w:asciiTheme="majorHAnsi" w:eastAsiaTheme="majorHAnsi" w:hAnsiTheme="majorHAnsi" w:hint="eastAsia"/>
+          <w:rFonts w:asciiTheme="majorHAnsi" w:eastAsiaTheme="majorHAnsi" w:hAnsiTheme="majorHAnsi"/>
+          <w:szCs w:val="20"/>
+        </w:rPr>
+      </w:pPr>
+    </w:p>
+    <w:p>
+      <w:pPr>
+        <w:pStyle w:val="a8"/>
+        <w:rPr>
+          <w:rFonts w:asciiTheme="majorHAnsi" w:eastAsiaTheme="majorHAnsi" w:hAnsiTheme="majorHAnsi"/>
           <w:szCs w:val="20"/>
         </w:rPr>
       </w:pPr>
@@ -2059,7 +2009,7 @@
       <w:pPr>
         <w:pStyle w:val="a8"/>
         <w:rPr>
-          <w:rFonts w:asciiTheme="majorHAnsi" w:eastAsiaTheme="majorHAnsi" w:hAnsiTheme="majorHAnsi" w:hint="eastAsia"/>
+          <w:rFonts w:asciiTheme="majorHAnsi" w:eastAsiaTheme="majorHAnsi" w:hAnsiTheme="majorHAnsi"/>
           <w:szCs w:val="20"/>
         </w:rPr>
       </w:pPr>
@@ -2075,7 +2025,7 @@
       <w:pPr>
         <w:pStyle w:val="a8"/>
         <w:rPr>
-          <w:rFonts w:asciiTheme="majorHAnsi" w:eastAsiaTheme="majorHAnsi" w:hAnsiTheme="majorHAnsi" w:hint="eastAsia"/>
+          <w:rFonts w:asciiTheme="majorHAnsi" w:eastAsiaTheme="majorHAnsi" w:hAnsiTheme="majorHAnsi"/>
           <w:szCs w:val="20"/>
         </w:rPr>
       </w:pPr>
@@ -2107,7 +2057,7 @@
       <w:pPr>
         <w:pStyle w:val="a8"/>
         <w:rPr>
-          <w:rFonts w:asciiTheme="majorHAnsi" w:eastAsiaTheme="majorHAnsi" w:hAnsiTheme="majorHAnsi" w:hint="eastAsia"/>
+          <w:rFonts w:asciiTheme="majorHAnsi" w:eastAsiaTheme="majorHAnsi" w:hAnsiTheme="majorHAnsi"/>
           <w:szCs w:val="20"/>
         </w:rPr>
       </w:pPr>
@@ -2123,16 +2073,16 @@
       <w:pPr>
         <w:pStyle w:val="a8"/>
         <w:rPr>
-          <w:rFonts w:asciiTheme="majorHAnsi" w:eastAsiaTheme="majorHAnsi" w:hAnsiTheme="majorHAnsi" w:hint="eastAsia"/>
-          <w:szCs w:val="20"/>
-        </w:rPr>
-      </w:pPr>
-    </w:p>
-    <w:p>
-      <w:pPr>
-        <w:pStyle w:val="a8"/>
-        <w:rPr>
-          <w:rFonts w:asciiTheme="majorHAnsi" w:eastAsiaTheme="majorHAnsi" w:hAnsiTheme="majorHAnsi" w:hint="eastAsia"/>
+          <w:rFonts w:asciiTheme="majorHAnsi" w:eastAsiaTheme="majorHAnsi" w:hAnsiTheme="majorHAnsi"/>
+          <w:szCs w:val="20"/>
+        </w:rPr>
+      </w:pPr>
+    </w:p>
+    <w:p>
+      <w:pPr>
+        <w:pStyle w:val="a8"/>
+        <w:rPr>
+          <w:rFonts w:asciiTheme="majorHAnsi" w:eastAsiaTheme="majorHAnsi" w:hAnsiTheme="majorHAnsi"/>
           <w:szCs w:val="20"/>
         </w:rPr>
       </w:pPr>
@@ -2148,7 +2098,7 @@
       <w:pPr>
         <w:pStyle w:val="a8"/>
         <w:rPr>
-          <w:rFonts w:asciiTheme="majorHAnsi" w:eastAsiaTheme="majorHAnsi" w:hAnsiTheme="majorHAnsi" w:hint="eastAsia"/>
+          <w:rFonts w:asciiTheme="majorHAnsi" w:eastAsiaTheme="majorHAnsi" w:hAnsiTheme="majorHAnsi"/>
           <w:szCs w:val="20"/>
         </w:rPr>
       </w:pPr>
@@ -2164,16 +2114,16 @@
       <w:pPr>
         <w:pStyle w:val="a8"/>
         <w:rPr>
-          <w:rFonts w:asciiTheme="majorHAnsi" w:eastAsiaTheme="majorHAnsi" w:hAnsiTheme="majorHAnsi" w:hint="eastAsia"/>
-          <w:szCs w:val="20"/>
-        </w:rPr>
-      </w:pPr>
-    </w:p>
-    <w:p>
-      <w:pPr>
-        <w:pStyle w:val="a8"/>
-        <w:rPr>
-          <w:rFonts w:asciiTheme="majorHAnsi" w:eastAsiaTheme="majorHAnsi" w:hAnsiTheme="majorHAnsi" w:hint="eastAsia"/>
+          <w:rFonts w:asciiTheme="majorHAnsi" w:eastAsiaTheme="majorHAnsi" w:hAnsiTheme="majorHAnsi"/>
+          <w:szCs w:val="20"/>
+        </w:rPr>
+      </w:pPr>
+    </w:p>
+    <w:p>
+      <w:pPr>
+        <w:pStyle w:val="a8"/>
+        <w:rPr>
+          <w:rFonts w:asciiTheme="majorHAnsi" w:eastAsiaTheme="majorHAnsi" w:hAnsiTheme="majorHAnsi"/>
           <w:szCs w:val="20"/>
         </w:rPr>
       </w:pPr>
@@ -2189,7 +2139,7 @@
       <w:pPr>
         <w:pStyle w:val="a8"/>
         <w:rPr>
-          <w:rFonts w:asciiTheme="majorHAnsi" w:eastAsiaTheme="majorHAnsi" w:hAnsiTheme="majorHAnsi" w:hint="eastAsia"/>
+          <w:rFonts w:asciiTheme="majorHAnsi" w:eastAsiaTheme="majorHAnsi" w:hAnsiTheme="majorHAnsi"/>
           <w:szCs w:val="20"/>
         </w:rPr>
       </w:pPr>
@@ -2205,7 +2155,7 @@
       <w:pPr>
         <w:pStyle w:val="a8"/>
         <w:rPr>
-          <w:rFonts w:asciiTheme="majorHAnsi" w:eastAsiaTheme="majorHAnsi" w:hAnsiTheme="majorHAnsi" w:hint="eastAsia"/>
+          <w:rFonts w:asciiTheme="majorHAnsi" w:eastAsiaTheme="majorHAnsi" w:hAnsiTheme="majorHAnsi"/>
           <w:szCs w:val="20"/>
         </w:rPr>
       </w:pPr>
@@ -2221,7 +2171,7 @@
       <w:pPr>
         <w:pStyle w:val="a8"/>
         <w:rPr>
-          <w:rFonts w:asciiTheme="majorHAnsi" w:eastAsiaTheme="majorHAnsi" w:hAnsiTheme="majorHAnsi" w:hint="eastAsia"/>
+          <w:rFonts w:asciiTheme="majorHAnsi" w:eastAsiaTheme="majorHAnsi" w:hAnsiTheme="majorHAnsi"/>
           <w:szCs w:val="20"/>
         </w:rPr>
       </w:pPr>
@@ -2237,7 +2187,7 @@
       <w:pPr>
         <w:pStyle w:val="a8"/>
         <w:rPr>
-          <w:rFonts w:asciiTheme="majorHAnsi" w:eastAsiaTheme="majorHAnsi" w:hAnsiTheme="majorHAnsi" w:hint="eastAsia"/>
+          <w:rFonts w:asciiTheme="majorHAnsi" w:eastAsiaTheme="majorHAnsi" w:hAnsiTheme="majorHAnsi"/>
           <w:szCs w:val="20"/>
         </w:rPr>
       </w:pPr>
@@ -2253,7 +2203,7 @@
       <w:pPr>
         <w:pStyle w:val="a8"/>
         <w:rPr>
-          <w:rFonts w:asciiTheme="majorHAnsi" w:eastAsiaTheme="majorHAnsi" w:hAnsiTheme="majorHAnsi" w:hint="eastAsia"/>
+          <w:rFonts w:asciiTheme="majorHAnsi" w:eastAsiaTheme="majorHAnsi" w:hAnsiTheme="majorHAnsi"/>
           <w:szCs w:val="20"/>
         </w:rPr>
       </w:pPr>
@@ -2269,7 +2219,7 @@
       <w:pPr>
         <w:pStyle w:val="a8"/>
         <w:rPr>
-          <w:rFonts w:asciiTheme="majorHAnsi" w:eastAsiaTheme="majorHAnsi" w:hAnsiTheme="majorHAnsi" w:hint="eastAsia"/>
+          <w:rFonts w:asciiTheme="majorHAnsi" w:eastAsiaTheme="majorHAnsi" w:hAnsiTheme="majorHAnsi"/>
           <w:szCs w:val="20"/>
         </w:rPr>
       </w:pPr>
@@ -2285,7 +2235,7 @@
       <w:pPr>
         <w:pStyle w:val="a8"/>
         <w:rPr>
-          <w:rFonts w:asciiTheme="majorHAnsi" w:eastAsiaTheme="majorHAnsi" w:hAnsiTheme="majorHAnsi" w:hint="eastAsia"/>
+          <w:rFonts w:asciiTheme="majorHAnsi" w:eastAsiaTheme="majorHAnsi" w:hAnsiTheme="majorHAnsi"/>
           <w:szCs w:val="20"/>
         </w:rPr>
       </w:pPr>
@@ -2301,7 +2251,7 @@
       <w:pPr>
         <w:pStyle w:val="a8"/>
         <w:rPr>
-          <w:rFonts w:asciiTheme="majorHAnsi" w:eastAsiaTheme="majorHAnsi" w:hAnsiTheme="majorHAnsi" w:hint="eastAsia"/>
+          <w:rFonts w:asciiTheme="majorHAnsi" w:eastAsiaTheme="majorHAnsi" w:hAnsiTheme="majorHAnsi"/>
           <w:szCs w:val="20"/>
         </w:rPr>
       </w:pPr>
@@ -2317,7 +2267,7 @@
       <w:pPr>
         <w:pStyle w:val="a8"/>
         <w:rPr>
-          <w:rFonts w:asciiTheme="majorHAnsi" w:eastAsiaTheme="majorHAnsi" w:hAnsiTheme="majorHAnsi" w:hint="eastAsia"/>
+          <w:rFonts w:asciiTheme="majorHAnsi" w:eastAsiaTheme="majorHAnsi" w:hAnsiTheme="majorHAnsi"/>
           <w:szCs w:val="20"/>
         </w:rPr>
       </w:pPr>
@@ -2333,7 +2283,7 @@
       <w:pPr>
         <w:pStyle w:val="a8"/>
         <w:rPr>
-          <w:rFonts w:asciiTheme="majorHAnsi" w:eastAsiaTheme="majorHAnsi" w:hAnsiTheme="majorHAnsi" w:hint="eastAsia"/>
+          <w:rFonts w:asciiTheme="majorHAnsi" w:eastAsiaTheme="majorHAnsi" w:hAnsiTheme="majorHAnsi"/>
           <w:szCs w:val="20"/>
         </w:rPr>
       </w:pPr>
@@ -2349,7 +2299,7 @@
       <w:pPr>
         <w:pStyle w:val="a8"/>
         <w:rPr>
-          <w:rFonts w:asciiTheme="majorHAnsi" w:eastAsiaTheme="majorHAnsi" w:hAnsiTheme="majorHAnsi" w:hint="eastAsia"/>
+          <w:rFonts w:asciiTheme="majorHAnsi" w:eastAsiaTheme="majorHAnsi" w:hAnsiTheme="majorHAnsi"/>
           <w:szCs w:val="20"/>
         </w:rPr>
       </w:pPr>
@@ -2365,7 +2315,7 @@
       <w:pPr>
         <w:pStyle w:val="a8"/>
         <w:rPr>
-          <w:rFonts w:asciiTheme="majorHAnsi" w:eastAsiaTheme="majorHAnsi" w:hAnsiTheme="majorHAnsi" w:hint="eastAsia"/>
+          <w:rFonts w:asciiTheme="majorHAnsi" w:eastAsiaTheme="majorHAnsi" w:hAnsiTheme="majorHAnsi"/>
           <w:szCs w:val="20"/>
         </w:rPr>
       </w:pPr>
@@ -2381,16 +2331,16 @@
       <w:pPr>
         <w:pStyle w:val="a8"/>
         <w:rPr>
-          <w:rFonts w:asciiTheme="majorHAnsi" w:eastAsiaTheme="majorHAnsi" w:hAnsiTheme="majorHAnsi" w:hint="eastAsia"/>
-          <w:szCs w:val="20"/>
-        </w:rPr>
-      </w:pPr>
-    </w:p>
-    <w:p>
-      <w:pPr>
-        <w:pStyle w:val="a8"/>
-        <w:rPr>
-          <w:rFonts w:asciiTheme="majorHAnsi" w:eastAsiaTheme="majorHAnsi" w:hAnsiTheme="majorHAnsi" w:hint="eastAsia"/>
+          <w:rFonts w:asciiTheme="majorHAnsi" w:eastAsiaTheme="majorHAnsi" w:hAnsiTheme="majorHAnsi"/>
+          <w:szCs w:val="20"/>
+        </w:rPr>
+      </w:pPr>
+    </w:p>
+    <w:p>
+      <w:pPr>
+        <w:pStyle w:val="a8"/>
+        <w:rPr>
+          <w:rFonts w:asciiTheme="majorHAnsi" w:eastAsiaTheme="majorHAnsi" w:hAnsiTheme="majorHAnsi"/>
           <w:szCs w:val="20"/>
         </w:rPr>
       </w:pPr>
@@ -2406,7 +2356,7 @@
       <w:pPr>
         <w:pStyle w:val="a8"/>
         <w:rPr>
-          <w:rFonts w:asciiTheme="majorHAnsi" w:eastAsiaTheme="majorHAnsi" w:hAnsiTheme="majorHAnsi" w:hint="eastAsia"/>
+          <w:rFonts w:asciiTheme="majorHAnsi" w:eastAsiaTheme="majorHAnsi" w:hAnsiTheme="majorHAnsi"/>
           <w:szCs w:val="20"/>
         </w:rPr>
       </w:pPr>
@@ -2422,7 +2372,7 @@
       <w:pPr>
         <w:pStyle w:val="a8"/>
         <w:rPr>
-          <w:rFonts w:asciiTheme="majorHAnsi" w:eastAsiaTheme="majorHAnsi" w:hAnsiTheme="majorHAnsi" w:hint="eastAsia"/>
+          <w:rFonts w:asciiTheme="majorHAnsi" w:eastAsiaTheme="majorHAnsi" w:hAnsiTheme="majorHAnsi"/>
           <w:szCs w:val="20"/>
         </w:rPr>
       </w:pPr>
@@ -2438,16 +2388,16 @@
       <w:pPr>
         <w:pStyle w:val="a8"/>
         <w:rPr>
-          <w:rFonts w:asciiTheme="majorHAnsi" w:eastAsiaTheme="majorHAnsi" w:hAnsiTheme="majorHAnsi" w:hint="eastAsia"/>
-          <w:szCs w:val="20"/>
-        </w:rPr>
-      </w:pPr>
-    </w:p>
-    <w:p>
-      <w:pPr>
-        <w:pStyle w:val="a8"/>
-        <w:rPr>
-          <w:rFonts w:asciiTheme="majorHAnsi" w:eastAsiaTheme="majorHAnsi" w:hAnsiTheme="majorHAnsi" w:hint="eastAsia"/>
+          <w:rFonts w:asciiTheme="majorHAnsi" w:eastAsiaTheme="majorHAnsi" w:hAnsiTheme="majorHAnsi"/>
+          <w:szCs w:val="20"/>
+        </w:rPr>
+      </w:pPr>
+    </w:p>
+    <w:p>
+      <w:pPr>
+        <w:pStyle w:val="a8"/>
+        <w:rPr>
+          <w:rFonts w:asciiTheme="majorHAnsi" w:eastAsiaTheme="majorHAnsi" w:hAnsiTheme="majorHAnsi"/>
           <w:szCs w:val="20"/>
         </w:rPr>
       </w:pPr>
@@ -2463,7 +2413,7 @@
       <w:pPr>
         <w:pStyle w:val="a8"/>
         <w:rPr>
-          <w:rFonts w:asciiTheme="majorHAnsi" w:eastAsiaTheme="majorHAnsi" w:hAnsiTheme="majorHAnsi" w:hint="eastAsia"/>
+          <w:rFonts w:asciiTheme="majorHAnsi" w:eastAsiaTheme="majorHAnsi" w:hAnsiTheme="majorHAnsi"/>
           <w:szCs w:val="20"/>
         </w:rPr>
       </w:pPr>
@@ -2479,7 +2429,7 @@
       <w:pPr>
         <w:pStyle w:val="a8"/>
         <w:rPr>
-          <w:rFonts w:asciiTheme="majorHAnsi" w:eastAsiaTheme="majorHAnsi" w:hAnsiTheme="majorHAnsi" w:hint="eastAsia"/>
+          <w:rFonts w:asciiTheme="majorHAnsi" w:eastAsiaTheme="majorHAnsi" w:hAnsiTheme="majorHAnsi"/>
           <w:szCs w:val="20"/>
         </w:rPr>
       </w:pPr>
@@ -2495,7 +2445,7 @@
       <w:pPr>
         <w:pStyle w:val="a8"/>
         <w:rPr>
-          <w:rFonts w:asciiTheme="majorHAnsi" w:eastAsiaTheme="majorHAnsi" w:hAnsiTheme="majorHAnsi" w:hint="eastAsia"/>
+          <w:rFonts w:asciiTheme="majorHAnsi" w:eastAsiaTheme="majorHAnsi" w:hAnsiTheme="majorHAnsi"/>
           <w:szCs w:val="20"/>
         </w:rPr>
       </w:pPr>
@@ -2511,16 +2461,16 @@
       <w:pPr>
         <w:pStyle w:val="a8"/>
         <w:rPr>
-          <w:rFonts w:asciiTheme="majorHAnsi" w:eastAsiaTheme="majorHAnsi" w:hAnsiTheme="majorHAnsi" w:hint="eastAsia"/>
-          <w:szCs w:val="20"/>
-        </w:rPr>
-      </w:pPr>
-    </w:p>
-    <w:p>
-      <w:pPr>
-        <w:pStyle w:val="a8"/>
-        <w:rPr>
-          <w:rFonts w:asciiTheme="majorHAnsi" w:eastAsiaTheme="majorHAnsi" w:hAnsiTheme="majorHAnsi" w:hint="eastAsia"/>
+          <w:rFonts w:asciiTheme="majorHAnsi" w:eastAsiaTheme="majorHAnsi" w:hAnsiTheme="majorHAnsi"/>
+          <w:szCs w:val="20"/>
+        </w:rPr>
+      </w:pPr>
+    </w:p>
+    <w:p>
+      <w:pPr>
+        <w:pStyle w:val="a8"/>
+        <w:rPr>
+          <w:rFonts w:asciiTheme="majorHAnsi" w:eastAsiaTheme="majorHAnsi" w:hAnsiTheme="majorHAnsi"/>
           <w:szCs w:val="20"/>
         </w:rPr>
       </w:pPr>
@@ -2536,7 +2486,7 @@
       <w:pPr>
         <w:pStyle w:val="a8"/>
         <w:rPr>
-          <w:rFonts w:asciiTheme="majorHAnsi" w:eastAsiaTheme="majorHAnsi" w:hAnsiTheme="majorHAnsi" w:hint="eastAsia"/>
+          <w:rFonts w:asciiTheme="majorHAnsi" w:eastAsiaTheme="majorHAnsi" w:hAnsiTheme="majorHAnsi"/>
           <w:szCs w:val="20"/>
         </w:rPr>
       </w:pPr>
@@ -2552,7 +2502,7 @@
       <w:pPr>
         <w:pStyle w:val="a8"/>
         <w:rPr>
-          <w:rFonts w:asciiTheme="majorHAnsi" w:eastAsiaTheme="majorHAnsi" w:hAnsiTheme="majorHAnsi" w:hint="eastAsia"/>
+          <w:rFonts w:asciiTheme="majorHAnsi" w:eastAsiaTheme="majorHAnsi" w:hAnsiTheme="majorHAnsi"/>
           <w:szCs w:val="20"/>
         </w:rPr>
       </w:pPr>
@@ -2568,25 +2518,25 @@
       <w:pPr>
         <w:pStyle w:val="a8"/>
         <w:rPr>
-          <w:rFonts w:asciiTheme="majorHAnsi" w:eastAsiaTheme="majorHAnsi" w:hAnsiTheme="majorHAnsi" w:hint="eastAsia"/>
-          <w:szCs w:val="20"/>
-        </w:rPr>
-      </w:pPr>
-    </w:p>
-    <w:p>
-      <w:pPr>
-        <w:pStyle w:val="a8"/>
-        <w:rPr>
-          <w:rFonts w:asciiTheme="majorHAnsi" w:eastAsiaTheme="majorHAnsi" w:hAnsiTheme="majorHAnsi" w:hint="eastAsia"/>
-          <w:szCs w:val="20"/>
-        </w:rPr>
-      </w:pPr>
-    </w:p>
-    <w:p>
-      <w:pPr>
-        <w:pStyle w:val="a8"/>
-        <w:rPr>
-          <w:rFonts w:asciiTheme="majorHAnsi" w:eastAsiaTheme="majorHAnsi" w:hAnsiTheme="majorHAnsi" w:hint="eastAsia"/>
+          <w:rFonts w:asciiTheme="majorHAnsi" w:eastAsiaTheme="majorHAnsi" w:hAnsiTheme="majorHAnsi"/>
+          <w:szCs w:val="20"/>
+        </w:rPr>
+      </w:pPr>
+    </w:p>
+    <w:p>
+      <w:pPr>
+        <w:pStyle w:val="a8"/>
+        <w:rPr>
+          <w:rFonts w:asciiTheme="majorHAnsi" w:eastAsiaTheme="majorHAnsi" w:hAnsiTheme="majorHAnsi"/>
+          <w:szCs w:val="20"/>
+        </w:rPr>
+      </w:pPr>
+    </w:p>
+    <w:p>
+      <w:pPr>
+        <w:pStyle w:val="a8"/>
+        <w:rPr>
+          <w:rFonts w:asciiTheme="majorHAnsi" w:eastAsiaTheme="majorHAnsi" w:hAnsiTheme="majorHAnsi"/>
           <w:szCs w:val="20"/>
         </w:rPr>
       </w:pPr>
@@ -2602,7 +2552,7 @@
       <w:pPr>
         <w:pStyle w:val="a8"/>
         <w:rPr>
-          <w:rFonts w:asciiTheme="majorHAnsi" w:eastAsiaTheme="majorHAnsi" w:hAnsiTheme="majorHAnsi" w:hint="eastAsia"/>
+          <w:rFonts w:asciiTheme="majorHAnsi" w:eastAsiaTheme="majorHAnsi" w:hAnsiTheme="majorHAnsi"/>
           <w:szCs w:val="20"/>
         </w:rPr>
       </w:pPr>
@@ -2619,7 +2569,7 @@
       <w:pPr>
         <w:pStyle w:val="a8"/>
         <w:rPr>
-          <w:rFonts w:asciiTheme="majorHAnsi" w:eastAsiaTheme="majorHAnsi" w:hAnsiTheme="majorHAnsi" w:hint="eastAsia"/>
+          <w:rFonts w:asciiTheme="majorHAnsi" w:eastAsiaTheme="majorHAnsi" w:hAnsiTheme="majorHAnsi"/>
           <w:szCs w:val="20"/>
         </w:rPr>
       </w:pPr>
@@ -2635,7 +2585,7 @@
       <w:pPr>
         <w:pStyle w:val="a8"/>
         <w:rPr>
-          <w:rFonts w:asciiTheme="majorHAnsi" w:eastAsiaTheme="majorHAnsi" w:hAnsiTheme="majorHAnsi" w:hint="eastAsia"/>
+          <w:rFonts w:asciiTheme="majorHAnsi" w:eastAsiaTheme="majorHAnsi" w:hAnsiTheme="majorHAnsi"/>
           <w:szCs w:val="20"/>
         </w:rPr>
       </w:pPr>
@@ -2651,7 +2601,7 @@
       <w:pPr>
         <w:pStyle w:val="a8"/>
         <w:rPr>
-          <w:rFonts w:asciiTheme="majorHAnsi" w:eastAsiaTheme="majorHAnsi" w:hAnsiTheme="majorHAnsi" w:hint="eastAsia"/>
+          <w:rFonts w:asciiTheme="majorHAnsi" w:eastAsiaTheme="majorHAnsi" w:hAnsiTheme="majorHAnsi"/>
           <w:szCs w:val="20"/>
         </w:rPr>
       </w:pPr>
@@ -2667,7 +2617,7 @@
       <w:pPr>
         <w:pStyle w:val="a8"/>
         <w:rPr>
-          <w:rFonts w:asciiTheme="majorHAnsi" w:eastAsiaTheme="majorHAnsi" w:hAnsiTheme="majorHAnsi" w:hint="eastAsia"/>
+          <w:rFonts w:asciiTheme="majorHAnsi" w:eastAsiaTheme="majorHAnsi" w:hAnsiTheme="majorHAnsi"/>
           <w:szCs w:val="20"/>
         </w:rPr>
       </w:pPr>
@@ -2683,7 +2633,7 @@
       <w:pPr>
         <w:pStyle w:val="a8"/>
         <w:rPr>
-          <w:rFonts w:asciiTheme="majorHAnsi" w:eastAsiaTheme="majorHAnsi" w:hAnsiTheme="majorHAnsi" w:hint="eastAsia"/>
+          <w:rFonts w:asciiTheme="majorHAnsi" w:eastAsiaTheme="majorHAnsi" w:hAnsiTheme="majorHAnsi"/>
           <w:szCs w:val="20"/>
         </w:rPr>
       </w:pPr>
@@ -2699,7 +2649,7 @@
       <w:pPr>
         <w:pStyle w:val="a8"/>
         <w:rPr>
-          <w:rFonts w:asciiTheme="majorHAnsi" w:eastAsiaTheme="majorHAnsi" w:hAnsiTheme="majorHAnsi" w:hint="eastAsia"/>
+          <w:rFonts w:asciiTheme="majorHAnsi" w:eastAsiaTheme="majorHAnsi" w:hAnsiTheme="majorHAnsi"/>
           <w:szCs w:val="20"/>
         </w:rPr>
       </w:pPr>
@@ -2715,16 +2665,16 @@
       <w:pPr>
         <w:pStyle w:val="a8"/>
         <w:rPr>
-          <w:rFonts w:asciiTheme="majorHAnsi" w:eastAsiaTheme="majorHAnsi" w:hAnsiTheme="majorHAnsi" w:hint="eastAsia"/>
-          <w:szCs w:val="20"/>
-        </w:rPr>
-      </w:pPr>
-    </w:p>
-    <w:p>
-      <w:pPr>
-        <w:pStyle w:val="a8"/>
-        <w:rPr>
-          <w:rFonts w:asciiTheme="majorHAnsi" w:eastAsiaTheme="majorHAnsi" w:hAnsiTheme="majorHAnsi" w:hint="eastAsia"/>
+          <w:rFonts w:asciiTheme="majorHAnsi" w:eastAsiaTheme="majorHAnsi" w:hAnsiTheme="majorHAnsi"/>
+          <w:szCs w:val="20"/>
+        </w:rPr>
+      </w:pPr>
+    </w:p>
+    <w:p>
+      <w:pPr>
+        <w:pStyle w:val="a8"/>
+        <w:rPr>
+          <w:rFonts w:asciiTheme="majorHAnsi" w:eastAsiaTheme="majorHAnsi" w:hAnsiTheme="majorHAnsi"/>
           <w:szCs w:val="20"/>
         </w:rPr>
       </w:pPr>
@@ -2756,7 +2706,7 @@
       <w:pPr>
         <w:pStyle w:val="a8"/>
         <w:rPr>
-          <w:rFonts w:asciiTheme="majorHAnsi" w:eastAsiaTheme="majorHAnsi" w:hAnsiTheme="majorHAnsi" w:hint="eastAsia"/>
+          <w:rFonts w:asciiTheme="majorHAnsi" w:eastAsiaTheme="majorHAnsi" w:hAnsiTheme="majorHAnsi"/>
           <w:szCs w:val="20"/>
         </w:rPr>
       </w:pPr>
@@ -2772,7 +2722,7 @@
       <w:pPr>
         <w:pStyle w:val="a8"/>
         <w:rPr>
-          <w:rFonts w:asciiTheme="majorHAnsi" w:eastAsiaTheme="majorHAnsi" w:hAnsiTheme="majorHAnsi" w:hint="eastAsia"/>
+          <w:rFonts w:asciiTheme="majorHAnsi" w:eastAsiaTheme="majorHAnsi" w:hAnsiTheme="majorHAnsi"/>
           <w:szCs w:val="20"/>
         </w:rPr>
       </w:pPr>
@@ -2822,7 +2772,7 @@
       <w:pPr>
         <w:pStyle w:val="a8"/>
         <w:rPr>
-          <w:rFonts w:asciiTheme="majorHAnsi" w:eastAsiaTheme="majorHAnsi" w:hAnsiTheme="majorHAnsi" w:hint="eastAsia"/>
+          <w:rFonts w:asciiTheme="majorHAnsi" w:eastAsiaTheme="majorHAnsi" w:hAnsiTheme="majorHAnsi"/>
           <w:szCs w:val="20"/>
         </w:rPr>
       </w:pPr>
@@ -2863,7 +2813,7 @@
       <w:pPr>
         <w:pStyle w:val="a8"/>
         <w:rPr>
-          <w:rFonts w:asciiTheme="majorHAnsi" w:eastAsiaTheme="majorHAnsi" w:hAnsiTheme="majorHAnsi" w:hint="eastAsia"/>
+          <w:rFonts w:asciiTheme="majorHAnsi" w:eastAsiaTheme="majorHAnsi" w:hAnsiTheme="majorHAnsi"/>
           <w:szCs w:val="20"/>
         </w:rPr>
       </w:pPr>
@@ -2879,16 +2829,16 @@
       <w:pPr>
         <w:pStyle w:val="a8"/>
         <w:rPr>
-          <w:rFonts w:asciiTheme="majorHAnsi" w:eastAsiaTheme="majorHAnsi" w:hAnsiTheme="majorHAnsi" w:hint="eastAsia"/>
-          <w:szCs w:val="20"/>
-        </w:rPr>
-      </w:pPr>
-    </w:p>
-    <w:p>
-      <w:pPr>
-        <w:pStyle w:val="a8"/>
-        <w:rPr>
-          <w:rFonts w:asciiTheme="majorHAnsi" w:eastAsiaTheme="majorHAnsi" w:hAnsiTheme="majorHAnsi" w:hint="eastAsia"/>
+          <w:rFonts w:asciiTheme="majorHAnsi" w:eastAsiaTheme="majorHAnsi" w:hAnsiTheme="majorHAnsi"/>
+          <w:szCs w:val="20"/>
+        </w:rPr>
+      </w:pPr>
+    </w:p>
+    <w:p>
+      <w:pPr>
+        <w:pStyle w:val="a8"/>
+        <w:rPr>
+          <w:rFonts w:asciiTheme="majorHAnsi" w:eastAsiaTheme="majorHAnsi" w:hAnsiTheme="majorHAnsi"/>
           <w:szCs w:val="20"/>
         </w:rPr>
       </w:pPr>
@@ -2904,7 +2854,7 @@
       <w:pPr>
         <w:pStyle w:val="a8"/>
         <w:rPr>
-          <w:rFonts w:asciiTheme="majorHAnsi" w:eastAsiaTheme="majorHAnsi" w:hAnsiTheme="majorHAnsi" w:hint="eastAsia"/>
+          <w:rFonts w:asciiTheme="majorHAnsi" w:eastAsiaTheme="majorHAnsi" w:hAnsiTheme="majorHAnsi"/>
           <w:szCs w:val="20"/>
         </w:rPr>
       </w:pPr>
@@ -2920,7 +2870,7 @@
       <w:pPr>
         <w:pStyle w:val="a8"/>
         <w:rPr>
-          <w:rFonts w:asciiTheme="majorHAnsi" w:eastAsiaTheme="majorHAnsi" w:hAnsiTheme="majorHAnsi" w:hint="eastAsia"/>
+          <w:rFonts w:asciiTheme="majorHAnsi" w:eastAsiaTheme="majorHAnsi" w:hAnsiTheme="majorHAnsi"/>
           <w:szCs w:val="20"/>
         </w:rPr>
       </w:pPr>
@@ -2936,7 +2886,7 @@
       <w:pPr>
         <w:pStyle w:val="a8"/>
         <w:rPr>
-          <w:rFonts w:asciiTheme="majorHAnsi" w:eastAsiaTheme="majorHAnsi" w:hAnsiTheme="majorHAnsi" w:hint="eastAsia"/>
+          <w:rFonts w:asciiTheme="majorHAnsi" w:eastAsiaTheme="majorHAnsi" w:hAnsiTheme="majorHAnsi"/>
           <w:szCs w:val="20"/>
         </w:rPr>
       </w:pPr>
@@ -2952,7 +2902,7 @@
       <w:pPr>
         <w:pStyle w:val="a8"/>
         <w:rPr>
-          <w:rFonts w:asciiTheme="majorHAnsi" w:eastAsiaTheme="majorHAnsi" w:hAnsiTheme="majorHAnsi" w:hint="eastAsia"/>
+          <w:rFonts w:asciiTheme="majorHAnsi" w:eastAsiaTheme="majorHAnsi" w:hAnsiTheme="majorHAnsi"/>
           <w:szCs w:val="20"/>
         </w:rPr>
       </w:pPr>
@@ -2968,7 +2918,7 @@
       <w:pPr>
         <w:pStyle w:val="a8"/>
         <w:rPr>
-          <w:rFonts w:asciiTheme="majorHAnsi" w:eastAsiaTheme="majorHAnsi" w:hAnsiTheme="majorHAnsi" w:hint="eastAsia"/>
+          <w:rFonts w:asciiTheme="majorHAnsi" w:eastAsiaTheme="majorHAnsi" w:hAnsiTheme="majorHAnsi"/>
           <w:szCs w:val="20"/>
         </w:rPr>
       </w:pPr>
@@ -2984,7 +2934,7 @@
       <w:pPr>
         <w:pStyle w:val="a8"/>
         <w:rPr>
-          <w:rFonts w:asciiTheme="majorHAnsi" w:eastAsiaTheme="majorHAnsi" w:hAnsiTheme="majorHAnsi" w:hint="eastAsia"/>
+          <w:rFonts w:asciiTheme="majorHAnsi" w:eastAsiaTheme="majorHAnsi" w:hAnsiTheme="majorHAnsi"/>
           <w:szCs w:val="20"/>
         </w:rPr>
       </w:pPr>
@@ -3000,7 +2950,7 @@
       <w:pPr>
         <w:pStyle w:val="a8"/>
         <w:rPr>
-          <w:rFonts w:asciiTheme="majorHAnsi" w:eastAsiaTheme="majorHAnsi" w:hAnsiTheme="majorHAnsi" w:hint="eastAsia"/>
+          <w:rFonts w:asciiTheme="majorHAnsi" w:eastAsiaTheme="majorHAnsi" w:hAnsiTheme="majorHAnsi"/>
           <w:szCs w:val="20"/>
         </w:rPr>
       </w:pPr>
@@ -3016,16 +2966,16 @@
       <w:pPr>
         <w:pStyle w:val="a8"/>
         <w:rPr>
-          <w:rFonts w:asciiTheme="majorHAnsi" w:eastAsiaTheme="majorHAnsi" w:hAnsiTheme="majorHAnsi" w:hint="eastAsia"/>
-          <w:szCs w:val="20"/>
-        </w:rPr>
-      </w:pPr>
-    </w:p>
-    <w:p>
-      <w:pPr>
-        <w:pStyle w:val="a8"/>
-        <w:rPr>
-          <w:rFonts w:asciiTheme="majorHAnsi" w:eastAsiaTheme="majorHAnsi" w:hAnsiTheme="majorHAnsi" w:hint="eastAsia"/>
+          <w:rFonts w:asciiTheme="majorHAnsi" w:eastAsiaTheme="majorHAnsi" w:hAnsiTheme="majorHAnsi"/>
+          <w:szCs w:val="20"/>
+        </w:rPr>
+      </w:pPr>
+    </w:p>
+    <w:p>
+      <w:pPr>
+        <w:pStyle w:val="a8"/>
+        <w:rPr>
+          <w:rFonts w:asciiTheme="majorHAnsi" w:eastAsiaTheme="majorHAnsi" w:hAnsiTheme="majorHAnsi"/>
           <w:szCs w:val="20"/>
         </w:rPr>
       </w:pPr>
@@ -3041,7 +2991,7 @@
       <w:pPr>
         <w:pStyle w:val="a8"/>
         <w:rPr>
-          <w:rFonts w:asciiTheme="majorHAnsi" w:eastAsiaTheme="majorHAnsi" w:hAnsiTheme="majorHAnsi" w:hint="eastAsia"/>
+          <w:rFonts w:asciiTheme="majorHAnsi" w:eastAsiaTheme="majorHAnsi" w:hAnsiTheme="majorHAnsi"/>
           <w:szCs w:val="20"/>
         </w:rPr>
       </w:pPr>
@@ -3057,7 +3007,7 @@
       <w:pPr>
         <w:pStyle w:val="a8"/>
         <w:rPr>
-          <w:rFonts w:asciiTheme="majorHAnsi" w:eastAsiaTheme="majorHAnsi" w:hAnsiTheme="majorHAnsi" w:hint="eastAsia"/>
+          <w:rFonts w:asciiTheme="majorHAnsi" w:eastAsiaTheme="majorHAnsi" w:hAnsiTheme="majorHAnsi"/>
           <w:szCs w:val="20"/>
         </w:rPr>
       </w:pPr>
@@ -3073,7 +3023,7 @@
       <w:pPr>
         <w:pStyle w:val="a8"/>
         <w:rPr>
-          <w:rFonts w:asciiTheme="majorHAnsi" w:eastAsiaTheme="majorHAnsi" w:hAnsiTheme="majorHAnsi" w:hint="eastAsia"/>
+          <w:rFonts w:asciiTheme="majorHAnsi" w:eastAsiaTheme="majorHAnsi" w:hAnsiTheme="majorHAnsi"/>
           <w:szCs w:val="20"/>
         </w:rPr>
       </w:pPr>
@@ -3089,7 +3039,7 @@
       <w:pPr>
         <w:pStyle w:val="a8"/>
         <w:rPr>
-          <w:rFonts w:asciiTheme="majorHAnsi" w:eastAsiaTheme="majorHAnsi" w:hAnsiTheme="majorHAnsi" w:hint="eastAsia"/>
+          <w:rFonts w:asciiTheme="majorHAnsi" w:eastAsiaTheme="majorHAnsi" w:hAnsiTheme="majorHAnsi"/>
           <w:szCs w:val="20"/>
         </w:rPr>
       </w:pPr>
@@ -3105,7 +3055,7 @@
       <w:pPr>
         <w:pStyle w:val="a8"/>
         <w:rPr>
-          <w:rFonts w:asciiTheme="majorHAnsi" w:eastAsiaTheme="majorHAnsi" w:hAnsiTheme="majorHAnsi" w:hint="eastAsia"/>
+          <w:rFonts w:asciiTheme="majorHAnsi" w:eastAsiaTheme="majorHAnsi" w:hAnsiTheme="majorHAnsi"/>
           <w:szCs w:val="20"/>
         </w:rPr>
       </w:pPr>
@@ -3121,16 +3071,16 @@
       <w:pPr>
         <w:pStyle w:val="a8"/>
         <w:rPr>
-          <w:rFonts w:asciiTheme="majorHAnsi" w:eastAsiaTheme="majorHAnsi" w:hAnsiTheme="majorHAnsi" w:hint="eastAsia"/>
-          <w:szCs w:val="20"/>
-        </w:rPr>
-      </w:pPr>
-    </w:p>
-    <w:p>
-      <w:pPr>
-        <w:pStyle w:val="a8"/>
-        <w:rPr>
-          <w:rFonts w:asciiTheme="majorHAnsi" w:eastAsiaTheme="majorHAnsi" w:hAnsiTheme="majorHAnsi" w:hint="eastAsia"/>
+          <w:rFonts w:asciiTheme="majorHAnsi" w:eastAsiaTheme="majorHAnsi" w:hAnsiTheme="majorHAnsi"/>
+          <w:szCs w:val="20"/>
+        </w:rPr>
+      </w:pPr>
+    </w:p>
+    <w:p>
+      <w:pPr>
+        <w:pStyle w:val="a8"/>
+        <w:rPr>
+          <w:rFonts w:asciiTheme="majorHAnsi" w:eastAsiaTheme="majorHAnsi" w:hAnsiTheme="majorHAnsi"/>
           <w:szCs w:val="20"/>
         </w:rPr>
       </w:pPr>
@@ -3146,7 +3096,7 @@
       <w:pPr>
         <w:pStyle w:val="a8"/>
         <w:rPr>
-          <w:rFonts w:asciiTheme="majorHAnsi" w:eastAsiaTheme="majorHAnsi" w:hAnsiTheme="majorHAnsi" w:hint="eastAsia"/>
+          <w:rFonts w:asciiTheme="majorHAnsi" w:eastAsiaTheme="majorHAnsi" w:hAnsiTheme="majorHAnsi"/>
           <w:szCs w:val="20"/>
         </w:rPr>
       </w:pPr>
@@ -3162,7 +3112,7 @@
       <w:pPr>
         <w:pStyle w:val="a8"/>
         <w:rPr>
-          <w:rFonts w:asciiTheme="majorHAnsi" w:eastAsiaTheme="majorHAnsi" w:hAnsiTheme="majorHAnsi" w:hint="eastAsia"/>
+          <w:rFonts w:asciiTheme="majorHAnsi" w:eastAsiaTheme="majorHAnsi" w:hAnsiTheme="majorHAnsi"/>
           <w:szCs w:val="20"/>
         </w:rPr>
       </w:pPr>
@@ -3194,7 +3144,7 @@
       <w:pPr>
         <w:pStyle w:val="a8"/>
         <w:rPr>
-          <w:rFonts w:asciiTheme="majorHAnsi" w:eastAsiaTheme="majorHAnsi" w:hAnsiTheme="majorHAnsi" w:hint="eastAsia"/>
+          <w:rFonts w:asciiTheme="majorHAnsi" w:eastAsiaTheme="majorHAnsi" w:hAnsiTheme="majorHAnsi"/>
           <w:szCs w:val="20"/>
         </w:rPr>
       </w:pPr>
@@ -3436,15 +3386,15 @@
       <w:pPr>
         <w:pStyle w:val="a8"/>
         <w:rPr>
-          <w:rFonts w:asciiTheme="majorHAnsi" w:eastAsiaTheme="majorHAnsi" w:hAnsiTheme="majorHAnsi" w:hint="eastAsia"/>
-        </w:rPr>
-      </w:pPr>
-    </w:p>
-    <w:p>
-      <w:pPr>
-        <w:pStyle w:val="a8"/>
-        <w:rPr>
-          <w:rFonts w:asciiTheme="majorHAnsi" w:eastAsiaTheme="majorHAnsi" w:hAnsiTheme="majorHAnsi" w:hint="eastAsia"/>
+          <w:rFonts w:asciiTheme="majorHAnsi" w:eastAsiaTheme="majorHAnsi" w:hAnsiTheme="majorHAnsi"/>
+        </w:rPr>
+      </w:pPr>
+    </w:p>
+    <w:p>
+      <w:pPr>
+        <w:pStyle w:val="a8"/>
+        <w:rPr>
+          <w:rFonts w:asciiTheme="majorHAnsi" w:eastAsiaTheme="majorHAnsi" w:hAnsiTheme="majorHAnsi"/>
         </w:rPr>
       </w:pPr>
       <w:r>
@@ -3458,7 +3408,7 @@
       <w:pPr>
         <w:pStyle w:val="a8"/>
         <w:rPr>
-          <w:rFonts w:asciiTheme="majorHAnsi" w:eastAsiaTheme="majorHAnsi" w:hAnsiTheme="majorHAnsi" w:hint="eastAsia"/>
+          <w:rFonts w:asciiTheme="majorHAnsi" w:eastAsiaTheme="majorHAnsi" w:hAnsiTheme="majorHAnsi"/>
         </w:rPr>
       </w:pPr>
       <w:r>
@@ -3536,7 +3486,7 @@
       <w:pPr>
         <w:pStyle w:val="a8"/>
         <w:rPr>
-          <w:rFonts w:asciiTheme="majorHAnsi" w:eastAsiaTheme="majorHAnsi" w:hAnsiTheme="majorHAnsi" w:hint="eastAsia"/>
+          <w:rFonts w:asciiTheme="majorHAnsi" w:eastAsiaTheme="majorHAnsi" w:hAnsiTheme="majorHAnsi"/>
         </w:rPr>
       </w:pPr>
       <w:r>
@@ -3600,7 +3550,7 @@
       <w:pPr>
         <w:pStyle w:val="a8"/>
         <w:rPr>
-          <w:rFonts w:asciiTheme="majorHAnsi" w:eastAsiaTheme="majorHAnsi" w:hAnsiTheme="majorHAnsi" w:hint="eastAsia"/>
+          <w:rFonts w:asciiTheme="majorHAnsi" w:eastAsiaTheme="majorHAnsi" w:hAnsiTheme="majorHAnsi"/>
         </w:rPr>
       </w:pPr>
       <w:r>
@@ -3622,7 +3572,7 @@
       <w:pPr>
         <w:pStyle w:val="a8"/>
         <w:rPr>
-          <w:rFonts w:asciiTheme="majorHAnsi" w:eastAsiaTheme="majorHAnsi" w:hAnsiTheme="majorHAnsi" w:hint="eastAsia"/>
+          <w:rFonts w:asciiTheme="majorHAnsi" w:eastAsiaTheme="majorHAnsi" w:hAnsiTheme="majorHAnsi"/>
         </w:rPr>
       </w:pPr>
       <w:r>
@@ -3636,15 +3586,15 @@
       <w:pPr>
         <w:pStyle w:val="a8"/>
         <w:rPr>
-          <w:rFonts w:asciiTheme="majorHAnsi" w:eastAsiaTheme="majorHAnsi" w:hAnsiTheme="majorHAnsi" w:hint="eastAsia"/>
-        </w:rPr>
-      </w:pPr>
-    </w:p>
-    <w:p>
-      <w:pPr>
-        <w:pStyle w:val="a8"/>
-        <w:rPr>
-          <w:rFonts w:asciiTheme="majorHAnsi" w:eastAsiaTheme="majorHAnsi" w:hAnsiTheme="majorHAnsi" w:hint="eastAsia"/>
+          <w:rFonts w:asciiTheme="majorHAnsi" w:eastAsiaTheme="majorHAnsi" w:hAnsiTheme="majorHAnsi"/>
+        </w:rPr>
+      </w:pPr>
+    </w:p>
+    <w:p>
+      <w:pPr>
+        <w:pStyle w:val="a8"/>
+        <w:rPr>
+          <w:rFonts w:asciiTheme="majorHAnsi" w:eastAsiaTheme="majorHAnsi" w:hAnsiTheme="majorHAnsi"/>
         </w:rPr>
       </w:pPr>
       <w:r>
@@ -3658,7 +3608,7 @@
       <w:pPr>
         <w:pStyle w:val="a8"/>
         <w:rPr>
-          <w:rFonts w:asciiTheme="majorHAnsi" w:eastAsiaTheme="majorHAnsi" w:hAnsiTheme="majorHAnsi" w:hint="eastAsia"/>
+          <w:rFonts w:asciiTheme="majorHAnsi" w:eastAsiaTheme="majorHAnsi" w:hAnsiTheme="majorHAnsi"/>
         </w:rPr>
       </w:pPr>
       <w:r>
@@ -3672,15 +3622,15 @@
       <w:pPr>
         <w:pStyle w:val="a8"/>
         <w:rPr>
-          <w:rFonts w:asciiTheme="majorHAnsi" w:eastAsiaTheme="majorHAnsi" w:hAnsiTheme="majorHAnsi" w:hint="eastAsia"/>
-        </w:rPr>
-      </w:pPr>
-    </w:p>
-    <w:p>
-      <w:pPr>
-        <w:pStyle w:val="a8"/>
-        <w:rPr>
-          <w:rFonts w:asciiTheme="majorHAnsi" w:eastAsiaTheme="majorHAnsi" w:hAnsiTheme="majorHAnsi" w:hint="eastAsia"/>
+          <w:rFonts w:asciiTheme="majorHAnsi" w:eastAsiaTheme="majorHAnsi" w:hAnsiTheme="majorHAnsi"/>
+        </w:rPr>
+      </w:pPr>
+    </w:p>
+    <w:p>
+      <w:pPr>
+        <w:pStyle w:val="a8"/>
+        <w:rPr>
+          <w:rFonts w:asciiTheme="majorHAnsi" w:eastAsiaTheme="majorHAnsi" w:hAnsiTheme="majorHAnsi"/>
         </w:rPr>
       </w:pPr>
       <w:r>
@@ -3694,7 +3644,7 @@
       <w:pPr>
         <w:pStyle w:val="a8"/>
         <w:rPr>
-          <w:rFonts w:asciiTheme="majorHAnsi" w:eastAsiaTheme="majorHAnsi" w:hAnsiTheme="majorHAnsi" w:hint="eastAsia"/>
+          <w:rFonts w:asciiTheme="majorHAnsi" w:eastAsiaTheme="majorHAnsi" w:hAnsiTheme="majorHAnsi"/>
         </w:rPr>
       </w:pPr>
       <w:r>
@@ -3708,7 +3658,7 @@
       <w:pPr>
         <w:pStyle w:val="a8"/>
         <w:rPr>
-          <w:rFonts w:asciiTheme="majorHAnsi" w:eastAsiaTheme="majorHAnsi" w:hAnsiTheme="majorHAnsi" w:hint="eastAsia"/>
+          <w:rFonts w:asciiTheme="majorHAnsi" w:eastAsiaTheme="majorHAnsi" w:hAnsiTheme="majorHAnsi"/>
         </w:rPr>
       </w:pPr>
       <w:r>
@@ -3723,7 +3673,7 @@
       <w:pPr>
         <w:pStyle w:val="a8"/>
         <w:rPr>
-          <w:rFonts w:asciiTheme="majorHAnsi" w:eastAsiaTheme="majorHAnsi" w:hAnsiTheme="majorHAnsi" w:hint="eastAsia"/>
+          <w:rFonts w:asciiTheme="majorHAnsi" w:eastAsiaTheme="majorHAnsi" w:hAnsiTheme="majorHAnsi"/>
         </w:rPr>
       </w:pPr>
       <w:r>
@@ -3737,7 +3687,7 @@
       <w:pPr>
         <w:pStyle w:val="a8"/>
         <w:rPr>
-          <w:rFonts w:asciiTheme="majorHAnsi" w:eastAsiaTheme="majorHAnsi" w:hAnsiTheme="majorHAnsi" w:hint="eastAsia"/>
+          <w:rFonts w:asciiTheme="majorHAnsi" w:eastAsiaTheme="majorHAnsi" w:hAnsiTheme="majorHAnsi"/>
         </w:rPr>
       </w:pPr>
       <w:r>
@@ -3751,7 +3701,7 @@
       <w:pPr>
         <w:pStyle w:val="a8"/>
         <w:rPr>
-          <w:rFonts w:asciiTheme="majorHAnsi" w:eastAsiaTheme="majorHAnsi" w:hAnsiTheme="majorHAnsi" w:hint="eastAsia"/>
+          <w:rFonts w:asciiTheme="majorHAnsi" w:eastAsiaTheme="majorHAnsi" w:hAnsiTheme="majorHAnsi"/>
         </w:rPr>
       </w:pPr>
       <w:r>
@@ -3765,7 +3715,7 @@
       <w:pPr>
         <w:pStyle w:val="a8"/>
         <w:rPr>
-          <w:rFonts w:asciiTheme="majorHAnsi" w:eastAsiaTheme="majorHAnsi" w:hAnsiTheme="majorHAnsi" w:hint="eastAsia"/>
+          <w:rFonts w:asciiTheme="majorHAnsi" w:eastAsiaTheme="majorHAnsi" w:hAnsiTheme="majorHAnsi"/>
         </w:rPr>
       </w:pPr>
       <w:r>
@@ -3779,15 +3729,15 @@
       <w:pPr>
         <w:pStyle w:val="a8"/>
         <w:rPr>
-          <w:rFonts w:asciiTheme="majorHAnsi" w:eastAsiaTheme="majorHAnsi" w:hAnsiTheme="majorHAnsi" w:hint="eastAsia"/>
-        </w:rPr>
-      </w:pPr>
-    </w:p>
-    <w:p>
-      <w:pPr>
-        <w:pStyle w:val="a8"/>
-        <w:rPr>
-          <w:rFonts w:asciiTheme="majorHAnsi" w:eastAsiaTheme="majorHAnsi" w:hAnsiTheme="majorHAnsi" w:hint="eastAsia"/>
+          <w:rFonts w:asciiTheme="majorHAnsi" w:eastAsiaTheme="majorHAnsi" w:hAnsiTheme="majorHAnsi"/>
+        </w:rPr>
+      </w:pPr>
+    </w:p>
+    <w:p>
+      <w:pPr>
+        <w:pStyle w:val="a8"/>
+        <w:rPr>
+          <w:rFonts w:asciiTheme="majorHAnsi" w:eastAsiaTheme="majorHAnsi" w:hAnsiTheme="majorHAnsi"/>
         </w:rPr>
       </w:pPr>
       <w:r>
@@ -3801,7 +3751,7 @@
       <w:pPr>
         <w:pStyle w:val="a8"/>
         <w:rPr>
-          <w:rFonts w:asciiTheme="majorHAnsi" w:eastAsiaTheme="majorHAnsi" w:hAnsiTheme="majorHAnsi" w:hint="eastAsia"/>
+          <w:rFonts w:asciiTheme="majorHAnsi" w:eastAsiaTheme="majorHAnsi" w:hAnsiTheme="majorHAnsi"/>
         </w:rPr>
       </w:pPr>
       <w:r>
@@ -3815,7 +3765,7 @@
       <w:pPr>
         <w:pStyle w:val="a8"/>
         <w:rPr>
-          <w:rFonts w:asciiTheme="majorHAnsi" w:eastAsiaTheme="majorHAnsi" w:hAnsiTheme="majorHAnsi" w:hint="eastAsia"/>
+          <w:rFonts w:asciiTheme="majorHAnsi" w:eastAsiaTheme="majorHAnsi" w:hAnsiTheme="majorHAnsi"/>
         </w:rPr>
       </w:pPr>
       <w:r>
@@ -3829,7 +3779,7 @@
       <w:pPr>
         <w:pStyle w:val="a8"/>
         <w:rPr>
-          <w:rFonts w:asciiTheme="majorHAnsi" w:eastAsiaTheme="majorHAnsi" w:hAnsiTheme="majorHAnsi" w:hint="eastAsia"/>
+          <w:rFonts w:asciiTheme="majorHAnsi" w:eastAsiaTheme="majorHAnsi" w:hAnsiTheme="majorHAnsi"/>
         </w:rPr>
       </w:pPr>
       <w:r>
@@ -3843,7 +3793,7 @@
       <w:pPr>
         <w:pStyle w:val="a8"/>
         <w:rPr>
-          <w:rFonts w:asciiTheme="majorHAnsi" w:eastAsiaTheme="majorHAnsi" w:hAnsiTheme="majorHAnsi" w:hint="eastAsia"/>
+          <w:rFonts w:asciiTheme="majorHAnsi" w:eastAsiaTheme="majorHAnsi" w:hAnsiTheme="majorHAnsi"/>
         </w:rPr>
       </w:pPr>
       <w:r>
@@ -3857,7 +3807,7 @@
       <w:pPr>
         <w:pStyle w:val="a8"/>
         <w:rPr>
-          <w:rFonts w:asciiTheme="majorHAnsi" w:eastAsiaTheme="majorHAnsi" w:hAnsiTheme="majorHAnsi" w:hint="eastAsia"/>
+          <w:rFonts w:asciiTheme="majorHAnsi" w:eastAsiaTheme="majorHAnsi" w:hAnsiTheme="majorHAnsi"/>
         </w:rPr>
       </w:pPr>
       <w:r>
@@ -3871,29 +3821,21 @@
       <w:pPr>
         <w:pStyle w:val="a8"/>
         <w:rPr>
-          <w:rFonts w:asciiTheme="majorHAnsi" w:eastAsiaTheme="majorHAnsi" w:hAnsiTheme="majorHAnsi" w:hint="eastAsia"/>
-        </w:rPr>
-      </w:pPr>
-      <w:r>
-        <w:rPr>
-          <w:rFonts w:asciiTheme="majorHAnsi" w:eastAsiaTheme="majorHAnsi" w:hAnsiTheme="majorHAnsi" w:hint="eastAsia"/>
-        </w:rPr>
-        <w:t>SUBSTITUTE GOODS OR SERVICES; LOSS OF USE, DATA,</w:t>
-      </w:r>
-      <w:bookmarkStart w:id="3" w:name="_GoBack"/>
-      <w:bookmarkEnd w:id="3"/>
-      <w:r>
-        <w:rPr>
-          <w:rFonts w:asciiTheme="majorHAnsi" w:eastAsiaTheme="majorHAnsi" w:hAnsiTheme="majorHAnsi" w:hint="eastAsia"/>
-        </w:rPr>
-        <w:t xml:space="preserve"> OR PROFITS; OR BUSINESS</w:t>
-      </w:r>
-    </w:p>
-    <w:p>
-      <w:pPr>
-        <w:pStyle w:val="a8"/>
-        <w:rPr>
-          <w:rFonts w:asciiTheme="majorHAnsi" w:eastAsiaTheme="majorHAnsi" w:hAnsiTheme="majorHAnsi" w:hint="eastAsia"/>
+          <w:rFonts w:asciiTheme="majorHAnsi" w:eastAsiaTheme="majorHAnsi" w:hAnsiTheme="majorHAnsi"/>
+        </w:rPr>
+      </w:pPr>
+      <w:r>
+        <w:rPr>
+          <w:rFonts w:asciiTheme="majorHAnsi" w:eastAsiaTheme="majorHAnsi" w:hAnsiTheme="majorHAnsi" w:hint="eastAsia"/>
+        </w:rPr>
+        <w:t>SUBSTITUTE GOODS OR SERVICES; LOSS OF USE, DATA, OR PROFITS; OR BUSINESS</w:t>
+      </w:r>
+    </w:p>
+    <w:p>
+      <w:pPr>
+        <w:pStyle w:val="a8"/>
+        <w:rPr>
+          <w:rFonts w:asciiTheme="majorHAnsi" w:eastAsiaTheme="majorHAnsi" w:hAnsiTheme="majorHAnsi"/>
         </w:rPr>
       </w:pPr>
       <w:r>
@@ -3907,7 +3849,7 @@
       <w:pPr>
         <w:pStyle w:val="a8"/>
         <w:rPr>
-          <w:rFonts w:asciiTheme="majorHAnsi" w:eastAsiaTheme="majorHAnsi" w:hAnsiTheme="majorHAnsi" w:hint="eastAsia"/>
+          <w:rFonts w:asciiTheme="majorHAnsi" w:eastAsiaTheme="majorHAnsi" w:hAnsiTheme="majorHAnsi"/>
         </w:rPr>
       </w:pPr>
       <w:r>
@@ -3921,7 +3863,7 @@
       <w:pPr>
         <w:pStyle w:val="a8"/>
         <w:rPr>
-          <w:rFonts w:asciiTheme="majorHAnsi" w:eastAsiaTheme="majorHAnsi" w:hAnsiTheme="majorHAnsi" w:hint="eastAsia"/>
+          <w:rFonts w:asciiTheme="majorHAnsi" w:eastAsiaTheme="majorHAnsi" w:hAnsiTheme="majorHAnsi"/>
         </w:rPr>
       </w:pPr>
       <w:r>
@@ -3935,7 +3877,7 @@
       <w:pPr>
         <w:pStyle w:val="a8"/>
         <w:rPr>
-          <w:rFonts w:asciiTheme="majorHAnsi" w:eastAsiaTheme="majorHAnsi" w:hAnsiTheme="majorHAnsi" w:hint="eastAsia"/>
+          <w:rFonts w:asciiTheme="majorHAnsi" w:eastAsiaTheme="majorHAnsi" w:hAnsiTheme="majorHAnsi"/>
         </w:rPr>
       </w:pPr>
       <w:r>
@@ -3949,23 +3891,23 @@
       <w:pPr>
         <w:pStyle w:val="a8"/>
         <w:rPr>
-          <w:rFonts w:asciiTheme="majorHAnsi" w:eastAsiaTheme="majorHAnsi" w:hAnsiTheme="majorHAnsi" w:hint="eastAsia"/>
-        </w:rPr>
-      </w:pPr>
-    </w:p>
-    <w:p>
-      <w:pPr>
-        <w:pStyle w:val="a8"/>
-        <w:rPr>
-          <w:rFonts w:asciiTheme="majorHAnsi" w:eastAsiaTheme="majorHAnsi" w:hAnsiTheme="majorHAnsi" w:hint="eastAsia"/>
-        </w:rPr>
-      </w:pPr>
-    </w:p>
-    <w:p>
-      <w:pPr>
-        <w:pStyle w:val="a8"/>
-        <w:rPr>
-          <w:rFonts w:asciiTheme="majorHAnsi" w:eastAsiaTheme="majorHAnsi" w:hAnsiTheme="majorHAnsi" w:hint="eastAsia"/>
+          <w:rFonts w:asciiTheme="majorHAnsi" w:eastAsiaTheme="majorHAnsi" w:hAnsiTheme="majorHAnsi"/>
+        </w:rPr>
+      </w:pPr>
+    </w:p>
+    <w:p>
+      <w:pPr>
+        <w:pStyle w:val="a8"/>
+        <w:rPr>
+          <w:rFonts w:asciiTheme="majorHAnsi" w:eastAsiaTheme="majorHAnsi" w:hAnsiTheme="majorHAnsi"/>
+        </w:rPr>
+      </w:pPr>
+    </w:p>
+    <w:p>
+      <w:pPr>
+        <w:pStyle w:val="a8"/>
+        <w:rPr>
+          <w:rFonts w:asciiTheme="majorHAnsi" w:eastAsiaTheme="majorHAnsi" w:hAnsiTheme="majorHAnsi"/>
         </w:rPr>
       </w:pPr>
       <w:r>
@@ -3979,7 +3921,7 @@
       <w:pPr>
         <w:pStyle w:val="a8"/>
         <w:rPr>
-          <w:rFonts w:asciiTheme="majorHAnsi" w:eastAsiaTheme="majorHAnsi" w:hAnsiTheme="majorHAnsi" w:hint="eastAsia"/>
+          <w:rFonts w:asciiTheme="majorHAnsi" w:eastAsiaTheme="majorHAnsi" w:hAnsiTheme="majorHAnsi"/>
         </w:rPr>
       </w:pPr>
       <w:r>
@@ -3993,15 +3935,15 @@
       <w:pPr>
         <w:pStyle w:val="a8"/>
         <w:rPr>
-          <w:rFonts w:asciiTheme="majorHAnsi" w:eastAsiaTheme="majorHAnsi" w:hAnsiTheme="majorHAnsi" w:hint="eastAsia"/>
-        </w:rPr>
-      </w:pPr>
-    </w:p>
-    <w:p>
-      <w:pPr>
-        <w:pStyle w:val="a8"/>
-        <w:rPr>
-          <w:rFonts w:asciiTheme="majorHAnsi" w:eastAsiaTheme="majorHAnsi" w:hAnsiTheme="majorHAnsi" w:hint="eastAsia"/>
+          <w:rFonts w:asciiTheme="majorHAnsi" w:eastAsiaTheme="majorHAnsi" w:hAnsiTheme="majorHAnsi"/>
+        </w:rPr>
+      </w:pPr>
+    </w:p>
+    <w:p>
+      <w:pPr>
+        <w:pStyle w:val="a8"/>
+        <w:rPr>
+          <w:rFonts w:asciiTheme="majorHAnsi" w:eastAsiaTheme="majorHAnsi" w:hAnsiTheme="majorHAnsi"/>
         </w:rPr>
       </w:pPr>
       <w:r>
@@ -4029,15 +3971,15 @@
       <w:pPr>
         <w:pStyle w:val="a8"/>
         <w:rPr>
-          <w:rFonts w:asciiTheme="majorHAnsi" w:eastAsiaTheme="majorHAnsi" w:hAnsiTheme="majorHAnsi" w:hint="eastAsia"/>
-        </w:rPr>
-      </w:pPr>
-    </w:p>
-    <w:p>
-      <w:pPr>
-        <w:pStyle w:val="a8"/>
-        <w:rPr>
-          <w:rFonts w:asciiTheme="majorHAnsi" w:eastAsiaTheme="majorHAnsi" w:hAnsiTheme="majorHAnsi" w:hint="eastAsia"/>
+          <w:rFonts w:asciiTheme="majorHAnsi" w:eastAsiaTheme="majorHAnsi" w:hAnsiTheme="majorHAnsi"/>
+        </w:rPr>
+      </w:pPr>
+    </w:p>
+    <w:p>
+      <w:pPr>
+        <w:pStyle w:val="a8"/>
+        <w:rPr>
+          <w:rFonts w:asciiTheme="majorHAnsi" w:eastAsiaTheme="majorHAnsi" w:hAnsiTheme="majorHAnsi"/>
         </w:rPr>
       </w:pPr>
       <w:r>
@@ -4051,7 +3993,7 @@
       <w:pPr>
         <w:pStyle w:val="a8"/>
         <w:rPr>
-          <w:rFonts w:asciiTheme="majorHAnsi" w:eastAsiaTheme="majorHAnsi" w:hAnsiTheme="majorHAnsi" w:hint="eastAsia"/>
+          <w:rFonts w:asciiTheme="majorHAnsi" w:eastAsiaTheme="majorHAnsi" w:hAnsiTheme="majorHAnsi"/>
         </w:rPr>
       </w:pPr>
       <w:r>
@@ -4065,7 +4007,7 @@
       <w:pPr>
         <w:pStyle w:val="a8"/>
         <w:rPr>
-          <w:rFonts w:asciiTheme="majorHAnsi" w:eastAsiaTheme="majorHAnsi" w:hAnsiTheme="majorHAnsi" w:hint="eastAsia"/>
+          <w:rFonts w:asciiTheme="majorHAnsi" w:eastAsiaTheme="majorHAnsi" w:hAnsiTheme="majorHAnsi"/>
         </w:rPr>
       </w:pPr>
       <w:r>
@@ -4079,7 +4021,7 @@
       <w:pPr>
         <w:pStyle w:val="a8"/>
         <w:rPr>
-          <w:rFonts w:asciiTheme="majorHAnsi" w:eastAsiaTheme="majorHAnsi" w:hAnsiTheme="majorHAnsi" w:hint="eastAsia"/>
+          <w:rFonts w:asciiTheme="majorHAnsi" w:eastAsiaTheme="majorHAnsi" w:hAnsiTheme="majorHAnsi"/>
         </w:rPr>
       </w:pPr>
       <w:r>
@@ -4093,7 +4035,7 @@
       <w:pPr>
         <w:pStyle w:val="a8"/>
         <w:rPr>
-          <w:rFonts w:asciiTheme="majorHAnsi" w:eastAsiaTheme="majorHAnsi" w:hAnsiTheme="majorHAnsi" w:hint="eastAsia"/>
+          <w:rFonts w:asciiTheme="majorHAnsi" w:eastAsiaTheme="majorHAnsi" w:hAnsiTheme="majorHAnsi"/>
         </w:rPr>
       </w:pPr>
       <w:r>
@@ -4107,7 +4049,7 @@
       <w:pPr>
         <w:pStyle w:val="a8"/>
         <w:rPr>
-          <w:rFonts w:asciiTheme="majorHAnsi" w:eastAsiaTheme="majorHAnsi" w:hAnsiTheme="majorHAnsi" w:hint="eastAsia"/>
+          <w:rFonts w:asciiTheme="majorHAnsi" w:eastAsiaTheme="majorHAnsi" w:hAnsiTheme="majorHAnsi"/>
         </w:rPr>
       </w:pPr>
       <w:r>
@@ -4121,15 +4063,15 @@
       <w:pPr>
         <w:pStyle w:val="a8"/>
         <w:rPr>
-          <w:rFonts w:asciiTheme="majorHAnsi" w:eastAsiaTheme="majorHAnsi" w:hAnsiTheme="majorHAnsi" w:hint="eastAsia"/>
-        </w:rPr>
-      </w:pPr>
-    </w:p>
-    <w:p>
-      <w:pPr>
-        <w:pStyle w:val="a8"/>
-        <w:rPr>
-          <w:rFonts w:asciiTheme="majorHAnsi" w:eastAsiaTheme="majorHAnsi" w:hAnsiTheme="majorHAnsi" w:hint="eastAsia"/>
+          <w:rFonts w:asciiTheme="majorHAnsi" w:eastAsiaTheme="majorHAnsi" w:hAnsiTheme="majorHAnsi"/>
+        </w:rPr>
+      </w:pPr>
+    </w:p>
+    <w:p>
+      <w:pPr>
+        <w:pStyle w:val="a8"/>
+        <w:rPr>
+          <w:rFonts w:asciiTheme="majorHAnsi" w:eastAsiaTheme="majorHAnsi" w:hAnsiTheme="majorHAnsi"/>
         </w:rPr>
       </w:pPr>
       <w:r>
@@ -4143,7 +4085,7 @@
       <w:pPr>
         <w:pStyle w:val="a8"/>
         <w:rPr>
-          <w:rFonts w:asciiTheme="majorHAnsi" w:eastAsiaTheme="majorHAnsi" w:hAnsiTheme="majorHAnsi" w:hint="eastAsia"/>
+          <w:rFonts w:asciiTheme="majorHAnsi" w:eastAsiaTheme="majorHAnsi" w:hAnsiTheme="majorHAnsi"/>
         </w:rPr>
       </w:pPr>
       <w:r>
@@ -4157,15 +4099,15 @@
       <w:pPr>
         <w:pStyle w:val="a8"/>
         <w:rPr>
-          <w:rFonts w:asciiTheme="majorHAnsi" w:eastAsiaTheme="majorHAnsi" w:hAnsiTheme="majorHAnsi" w:hint="eastAsia"/>
-        </w:rPr>
-      </w:pPr>
-    </w:p>
-    <w:p>
-      <w:pPr>
-        <w:pStyle w:val="a8"/>
-        <w:rPr>
-          <w:rFonts w:asciiTheme="majorHAnsi" w:eastAsiaTheme="majorHAnsi" w:hAnsiTheme="majorHAnsi" w:hint="eastAsia"/>
+          <w:rFonts w:asciiTheme="majorHAnsi" w:eastAsiaTheme="majorHAnsi" w:hAnsiTheme="majorHAnsi"/>
+        </w:rPr>
+      </w:pPr>
+    </w:p>
+    <w:p>
+      <w:pPr>
+        <w:pStyle w:val="a8"/>
+        <w:rPr>
+          <w:rFonts w:asciiTheme="majorHAnsi" w:eastAsiaTheme="majorHAnsi" w:hAnsiTheme="majorHAnsi"/>
         </w:rPr>
       </w:pPr>
       <w:r>
@@ -4179,7 +4121,7 @@
       <w:pPr>
         <w:pStyle w:val="a8"/>
         <w:rPr>
-          <w:rFonts w:asciiTheme="majorHAnsi" w:eastAsiaTheme="majorHAnsi" w:hAnsiTheme="majorHAnsi" w:hint="eastAsia"/>
+          <w:rFonts w:asciiTheme="majorHAnsi" w:eastAsiaTheme="majorHAnsi" w:hAnsiTheme="majorHAnsi"/>
         </w:rPr>
       </w:pPr>
       <w:r>
@@ -4193,7 +4135,7 @@
       <w:pPr>
         <w:pStyle w:val="a8"/>
         <w:rPr>
-          <w:rFonts w:asciiTheme="majorHAnsi" w:eastAsiaTheme="majorHAnsi" w:hAnsiTheme="majorHAnsi" w:hint="eastAsia"/>
+          <w:rFonts w:asciiTheme="majorHAnsi" w:eastAsiaTheme="majorHAnsi" w:hAnsiTheme="majorHAnsi"/>
         </w:rPr>
       </w:pPr>
       <w:r>
@@ -4207,7 +4149,7 @@
       <w:pPr>
         <w:pStyle w:val="a8"/>
         <w:rPr>
-          <w:rFonts w:asciiTheme="majorHAnsi" w:eastAsiaTheme="majorHAnsi" w:hAnsiTheme="majorHAnsi" w:hint="eastAsia"/>
+          <w:rFonts w:asciiTheme="majorHAnsi" w:eastAsiaTheme="majorHAnsi" w:hAnsiTheme="majorHAnsi"/>
         </w:rPr>
       </w:pPr>
       <w:r>
@@ -4221,7 +4163,7 @@
       <w:pPr>
         <w:pStyle w:val="a8"/>
         <w:rPr>
-          <w:rFonts w:asciiTheme="majorHAnsi" w:eastAsiaTheme="majorHAnsi" w:hAnsiTheme="majorHAnsi" w:hint="eastAsia"/>
+          <w:rFonts w:asciiTheme="majorHAnsi" w:eastAsiaTheme="majorHAnsi" w:hAnsiTheme="majorHAnsi"/>
         </w:rPr>
       </w:pPr>
       <w:r>
@@ -4235,7 +4177,7 @@
       <w:pPr>
         <w:pStyle w:val="a8"/>
         <w:rPr>
-          <w:rFonts w:asciiTheme="majorHAnsi" w:eastAsiaTheme="majorHAnsi" w:hAnsiTheme="majorHAnsi" w:hint="eastAsia"/>
+          <w:rFonts w:asciiTheme="majorHAnsi" w:eastAsiaTheme="majorHAnsi" w:hAnsiTheme="majorHAnsi"/>
         </w:rPr>
       </w:pPr>
       <w:r>
@@ -4250,23 +4192,23 @@
       <w:pPr>
         <w:pStyle w:val="a8"/>
         <w:rPr>
-          <w:rFonts w:asciiTheme="majorHAnsi" w:eastAsiaTheme="majorHAnsi" w:hAnsiTheme="majorHAnsi" w:hint="eastAsia"/>
-        </w:rPr>
-      </w:pPr>
-    </w:p>
-    <w:p>
-      <w:pPr>
-        <w:pStyle w:val="a8"/>
-        <w:rPr>
-          <w:rFonts w:asciiTheme="majorHAnsi" w:eastAsiaTheme="majorHAnsi" w:hAnsiTheme="majorHAnsi" w:hint="eastAsia"/>
-        </w:rPr>
-      </w:pPr>
-    </w:p>
-    <w:p>
-      <w:pPr>
-        <w:pStyle w:val="a8"/>
-        <w:rPr>
-          <w:rFonts w:asciiTheme="majorHAnsi" w:eastAsiaTheme="majorHAnsi" w:hAnsiTheme="majorHAnsi" w:hint="eastAsia"/>
+          <w:rFonts w:asciiTheme="majorHAnsi" w:eastAsiaTheme="majorHAnsi" w:hAnsiTheme="majorHAnsi"/>
+        </w:rPr>
+      </w:pPr>
+    </w:p>
+    <w:p>
+      <w:pPr>
+        <w:pStyle w:val="a8"/>
+        <w:rPr>
+          <w:rFonts w:asciiTheme="majorHAnsi" w:eastAsiaTheme="majorHAnsi" w:hAnsiTheme="majorHAnsi"/>
+        </w:rPr>
+      </w:pPr>
+    </w:p>
+    <w:p>
+      <w:pPr>
+        <w:pStyle w:val="a8"/>
+        <w:rPr>
+          <w:rFonts w:asciiTheme="majorHAnsi" w:eastAsiaTheme="majorHAnsi" w:hAnsiTheme="majorHAnsi"/>
         </w:rPr>
       </w:pPr>
       <w:r>
@@ -4294,15 +4236,15 @@
       <w:pPr>
         <w:pStyle w:val="a8"/>
         <w:rPr>
-          <w:rFonts w:asciiTheme="majorHAnsi" w:eastAsiaTheme="majorHAnsi" w:hAnsiTheme="majorHAnsi" w:hint="eastAsia"/>
-        </w:rPr>
-      </w:pPr>
-    </w:p>
-    <w:p>
-      <w:pPr>
-        <w:pStyle w:val="a8"/>
-        <w:rPr>
-          <w:rFonts w:asciiTheme="majorHAnsi" w:eastAsiaTheme="majorHAnsi" w:hAnsiTheme="majorHAnsi" w:hint="eastAsia"/>
+          <w:rFonts w:asciiTheme="majorHAnsi" w:eastAsiaTheme="majorHAnsi" w:hAnsiTheme="majorHAnsi"/>
+        </w:rPr>
+      </w:pPr>
+    </w:p>
+    <w:p>
+      <w:pPr>
+        <w:pStyle w:val="a8"/>
+        <w:rPr>
+          <w:rFonts w:asciiTheme="majorHAnsi" w:eastAsiaTheme="majorHAnsi" w:hAnsiTheme="majorHAnsi"/>
         </w:rPr>
       </w:pPr>
       <w:r>
@@ -4316,7 +4258,7 @@
       <w:pPr>
         <w:pStyle w:val="a8"/>
         <w:rPr>
-          <w:rFonts w:asciiTheme="majorHAnsi" w:eastAsiaTheme="majorHAnsi" w:hAnsiTheme="majorHAnsi" w:hint="eastAsia"/>
+          <w:rFonts w:asciiTheme="majorHAnsi" w:eastAsiaTheme="majorHAnsi" w:hAnsiTheme="majorHAnsi"/>
         </w:rPr>
       </w:pPr>
       <w:r>
@@ -4330,7 +4272,7 @@
       <w:pPr>
         <w:pStyle w:val="a8"/>
         <w:rPr>
-          <w:rFonts w:asciiTheme="majorHAnsi" w:eastAsiaTheme="majorHAnsi" w:hAnsiTheme="majorHAnsi" w:hint="eastAsia"/>
+          <w:rFonts w:asciiTheme="majorHAnsi" w:eastAsiaTheme="majorHAnsi" w:hAnsiTheme="majorHAnsi"/>
         </w:rPr>
       </w:pPr>
       <w:r>
@@ -4344,7 +4286,7 @@
       <w:pPr>
         <w:pStyle w:val="a8"/>
         <w:rPr>
-          <w:rFonts w:asciiTheme="majorHAnsi" w:eastAsiaTheme="majorHAnsi" w:hAnsiTheme="majorHAnsi" w:hint="eastAsia"/>
+          <w:rFonts w:asciiTheme="majorHAnsi" w:eastAsiaTheme="majorHAnsi" w:hAnsiTheme="majorHAnsi"/>
         </w:rPr>
       </w:pPr>
       <w:r>
@@ -4358,7 +4300,7 @@
       <w:pPr>
         <w:pStyle w:val="a8"/>
         <w:rPr>
-          <w:rFonts w:asciiTheme="majorHAnsi" w:eastAsiaTheme="majorHAnsi" w:hAnsiTheme="majorHAnsi" w:hint="eastAsia"/>
+          <w:rFonts w:asciiTheme="majorHAnsi" w:eastAsiaTheme="majorHAnsi" w:hAnsiTheme="majorHAnsi"/>
         </w:rPr>
       </w:pPr>
       <w:r>
@@ -4372,7 +4314,7 @@
       <w:pPr>
         <w:pStyle w:val="a8"/>
         <w:rPr>
-          <w:rFonts w:asciiTheme="majorHAnsi" w:eastAsiaTheme="majorHAnsi" w:hAnsiTheme="majorHAnsi" w:hint="eastAsia"/>
+          <w:rFonts w:asciiTheme="majorHAnsi" w:eastAsiaTheme="majorHAnsi" w:hAnsiTheme="majorHAnsi"/>
         </w:rPr>
       </w:pPr>
       <w:r>
@@ -4386,7 +4328,7 @@
       <w:pPr>
         <w:pStyle w:val="a8"/>
         <w:rPr>
-          <w:rFonts w:asciiTheme="majorHAnsi" w:eastAsiaTheme="majorHAnsi" w:hAnsiTheme="majorHAnsi" w:hint="eastAsia"/>
+          <w:rFonts w:asciiTheme="majorHAnsi" w:eastAsiaTheme="majorHAnsi" w:hAnsiTheme="majorHAnsi"/>
         </w:rPr>
       </w:pPr>
       <w:r>
@@ -4400,15 +4342,15 @@
       <w:pPr>
         <w:pStyle w:val="a8"/>
         <w:rPr>
-          <w:rFonts w:asciiTheme="majorHAnsi" w:eastAsiaTheme="majorHAnsi" w:hAnsiTheme="majorHAnsi" w:hint="eastAsia"/>
-        </w:rPr>
-      </w:pPr>
-    </w:p>
-    <w:p>
-      <w:pPr>
-        <w:pStyle w:val="a8"/>
-        <w:rPr>
-          <w:rFonts w:asciiTheme="majorHAnsi" w:eastAsiaTheme="majorHAnsi" w:hAnsiTheme="majorHAnsi" w:hint="eastAsia"/>
+          <w:rFonts w:asciiTheme="majorHAnsi" w:eastAsiaTheme="majorHAnsi" w:hAnsiTheme="majorHAnsi"/>
+        </w:rPr>
+      </w:pPr>
+    </w:p>
+    <w:p>
+      <w:pPr>
+        <w:pStyle w:val="a8"/>
+        <w:rPr>
+          <w:rFonts w:asciiTheme="majorHAnsi" w:eastAsiaTheme="majorHAnsi" w:hAnsiTheme="majorHAnsi"/>
         </w:rPr>
       </w:pPr>
       <w:r>
@@ -4422,7 +4364,7 @@
       <w:pPr>
         <w:pStyle w:val="a8"/>
         <w:rPr>
-          <w:rFonts w:asciiTheme="majorHAnsi" w:eastAsiaTheme="majorHAnsi" w:hAnsiTheme="majorHAnsi" w:hint="eastAsia"/>
+          <w:rFonts w:asciiTheme="majorHAnsi" w:eastAsiaTheme="majorHAnsi" w:hAnsiTheme="majorHAnsi"/>
         </w:rPr>
       </w:pPr>
       <w:r>
@@ -4436,15 +4378,15 @@
       <w:pPr>
         <w:pStyle w:val="a8"/>
         <w:rPr>
-          <w:rFonts w:asciiTheme="majorHAnsi" w:eastAsiaTheme="majorHAnsi" w:hAnsiTheme="majorHAnsi" w:hint="eastAsia"/>
-        </w:rPr>
-      </w:pPr>
-    </w:p>
-    <w:p>
-      <w:pPr>
-        <w:pStyle w:val="a8"/>
-        <w:rPr>
-          <w:rFonts w:asciiTheme="majorHAnsi" w:eastAsiaTheme="majorHAnsi" w:hAnsiTheme="majorHAnsi" w:hint="eastAsia"/>
+          <w:rFonts w:asciiTheme="majorHAnsi" w:eastAsiaTheme="majorHAnsi" w:hAnsiTheme="majorHAnsi"/>
+        </w:rPr>
+      </w:pPr>
+    </w:p>
+    <w:p>
+      <w:pPr>
+        <w:pStyle w:val="a8"/>
+        <w:rPr>
+          <w:rFonts w:asciiTheme="majorHAnsi" w:eastAsiaTheme="majorHAnsi" w:hAnsiTheme="majorHAnsi"/>
         </w:rPr>
       </w:pPr>
       <w:r>
@@ -4458,21 +4400,28 @@
       <w:pPr>
         <w:pStyle w:val="a8"/>
         <w:rPr>
-          <w:rFonts w:asciiTheme="majorHAnsi" w:eastAsiaTheme="majorHAnsi" w:hAnsiTheme="majorHAnsi" w:hint="eastAsia"/>
-        </w:rPr>
-      </w:pPr>
-      <w:r>
-        <w:rPr>
-          <w:rFonts w:asciiTheme="majorHAnsi" w:eastAsiaTheme="majorHAnsi" w:hAnsiTheme="majorHAnsi" w:hint="eastAsia"/>
-        </w:rPr>
-        <w:t>EXPRESS OR IMPLIED, INCLUDING BUT NOT LIMITED TO THE WARRANTIES OF</w:t>
-      </w:r>
-    </w:p>
-    <w:p>
-      <w:pPr>
-        <w:pStyle w:val="a8"/>
-        <w:rPr>
-          <w:rFonts w:asciiTheme="majorHAnsi" w:eastAsiaTheme="majorHAnsi" w:hAnsiTheme="majorHAnsi" w:hint="eastAsia"/>
+          <w:rFonts w:asciiTheme="majorHAnsi" w:eastAsiaTheme="majorHAnsi" w:hAnsiTheme="majorHAnsi"/>
+        </w:rPr>
+      </w:pPr>
+      <w:r>
+        <w:rPr>
+          <w:rFonts w:asciiTheme="majorHAnsi" w:eastAsiaTheme="majorHAnsi" w:hAnsiTheme="majorHAnsi" w:hint="eastAsia"/>
+        </w:rPr>
+        <w:t xml:space="preserve">EXPRESS OR IMPLIED, </w:t>
+      </w:r>
+      <w:bookmarkStart w:id="3" w:name="_GoBack"/>
+      <w:r>
+        <w:rPr>
+          <w:rFonts w:asciiTheme="majorHAnsi" w:eastAsiaTheme="majorHAnsi" w:hAnsiTheme="majorHAnsi" w:hint="eastAsia"/>
+        </w:rPr>
+        <w:t>INCLUDING BUT NOT LIMITED TO THE WARRANTIES OF</w:t>
+      </w:r>
+    </w:p>
+    <w:p>
+      <w:pPr>
+        <w:pStyle w:val="a8"/>
+        <w:rPr>
+          <w:rFonts w:asciiTheme="majorHAnsi" w:eastAsiaTheme="majorHAnsi" w:hAnsiTheme="majorHAnsi"/>
         </w:rPr>
       </w:pPr>
       <w:r>
@@ -4486,7 +4435,7 @@
       <w:pPr>
         <w:pStyle w:val="a8"/>
         <w:rPr>
-          <w:rFonts w:asciiTheme="majorHAnsi" w:eastAsiaTheme="majorHAnsi" w:hAnsiTheme="majorHAnsi" w:hint="eastAsia"/>
+          <w:rFonts w:asciiTheme="majorHAnsi" w:eastAsiaTheme="majorHAnsi" w:hAnsiTheme="majorHAnsi"/>
         </w:rPr>
       </w:pPr>
       <w:r>
@@ -4500,7 +4449,7 @@
       <w:pPr>
         <w:pStyle w:val="a8"/>
         <w:rPr>
-          <w:rFonts w:asciiTheme="majorHAnsi" w:eastAsiaTheme="majorHAnsi" w:hAnsiTheme="majorHAnsi" w:hint="eastAsia"/>
+          <w:rFonts w:asciiTheme="majorHAnsi" w:eastAsiaTheme="majorHAnsi" w:hAnsiTheme="majorHAnsi"/>
         </w:rPr>
       </w:pPr>
       <w:r>
@@ -4514,14 +4463,21 @@
       <w:pPr>
         <w:pStyle w:val="a8"/>
         <w:rPr>
-          <w:rFonts w:asciiTheme="majorHAnsi" w:eastAsiaTheme="majorHAnsi" w:hAnsiTheme="majorHAnsi" w:hint="eastAsia"/>
-        </w:rPr>
-      </w:pPr>
-      <w:r>
-        <w:rPr>
-          <w:rFonts w:asciiTheme="majorHAnsi" w:eastAsiaTheme="majorHAnsi" w:hAnsiTheme="majorHAnsi" w:hint="eastAsia"/>
-        </w:rPr>
-        <w:t>TORT OR OTHERWISE, ARISING FROM, OUT OF OR IN CONNECTION WITH THE</w:t>
+          <w:rFonts w:asciiTheme="majorHAnsi" w:eastAsiaTheme="majorHAnsi" w:hAnsiTheme="majorHAnsi"/>
+        </w:rPr>
+      </w:pPr>
+      <w:r>
+        <w:rPr>
+          <w:rFonts w:asciiTheme="majorHAnsi" w:eastAsiaTheme="majorHAnsi" w:hAnsiTheme="majorHAnsi" w:hint="eastAsia"/>
+        </w:rPr>
+        <w:t>TORT OR OTHERWISE, ARISING FROM</w:t>
+      </w:r>
+      <w:bookmarkEnd w:id="3"/>
+      <w:r>
+        <w:rPr>
+          <w:rFonts w:asciiTheme="majorHAnsi" w:eastAsiaTheme="majorHAnsi" w:hAnsiTheme="majorHAnsi" w:hint="eastAsia"/>
+        </w:rPr>
+        <w:t>, OUT OF OR IN CONNECTION WITH THE</w:t>
       </w:r>
     </w:p>
     <w:p>
@@ -4542,9 +4498,488 @@
       <w:pPr>
         <w:pStyle w:val="a8"/>
         <w:rPr>
-          <w:rFonts w:asciiTheme="majorHAnsi" w:eastAsiaTheme="majorHAnsi" w:hAnsiTheme="majorHAnsi" w:hint="eastAsia"/>
-        </w:rPr>
-      </w:pPr>
+          <w:rFonts w:asciiTheme="majorHAnsi" w:eastAsiaTheme="majorHAnsi" w:hAnsiTheme="majorHAnsi"/>
+        </w:rPr>
+      </w:pPr>
+    </w:p>
+    <w:p>
+      <w:pPr>
+        <w:pStyle w:val="1"/>
+        <w:rPr>
+          <w:rFonts w:eastAsiaTheme="majorHAnsi" w:hint="eastAsia"/>
+        </w:rPr>
+      </w:pPr>
+      <w:r>
+        <w:rPr>
+          <w:rFonts w:eastAsiaTheme="majorHAnsi" w:hint="eastAsia"/>
+        </w:rPr>
+        <w:t>O</w:t>
+      </w:r>
+      <w:r>
+        <w:rPr>
+          <w:rFonts w:eastAsiaTheme="majorHAnsi"/>
+        </w:rPr>
+        <w:t>IS</w:t>
+      </w:r>
+    </w:p>
+    <w:p>
+      <w:pPr>
+        <w:wordWrap/>
+        <w:adjustRightInd w:val="0"/>
+        <w:spacing w:after="0" w:line="240" w:lineRule="auto"/>
+        <w:jc w:val="left"/>
+        <w:rPr>
+          <w:rFonts w:asciiTheme="majorHAnsi" w:eastAsiaTheme="majorHAnsi" w:hAnsiTheme="majorHAnsi" w:cs="돋움체"/>
+          <w:kern w:val="0"/>
+          <w:szCs w:val="20"/>
+        </w:rPr>
+      </w:pPr>
+      <w:r>
+        <w:rPr>
+          <w:rFonts w:asciiTheme="majorHAnsi" w:eastAsiaTheme="majorHAnsi" w:hAnsiTheme="majorHAnsi" w:cs="돋움체"/>
+          <w:kern w:val="0"/>
+          <w:szCs w:val="20"/>
+        </w:rPr>
+        <w:t xml:space="preserve">The </w:t>
+      </w:r>
+      <w:proofErr w:type="spellStart"/>
+      <w:r>
+        <w:rPr>
+          <w:rFonts w:asciiTheme="majorHAnsi" w:eastAsiaTheme="majorHAnsi" w:hAnsiTheme="majorHAnsi" w:cs="돋움체"/>
+          <w:kern w:val="0"/>
+          <w:szCs w:val="20"/>
+        </w:rPr>
+        <w:t>zlib</w:t>
+      </w:r>
+      <w:proofErr w:type="spellEnd"/>
+      <w:r>
+        <w:rPr>
+          <w:rFonts w:asciiTheme="majorHAnsi" w:eastAsiaTheme="majorHAnsi" w:hAnsiTheme="majorHAnsi" w:cs="돋움체"/>
+          <w:kern w:val="0"/>
+          <w:szCs w:val="20"/>
+        </w:rPr>
+        <w:t>/</w:t>
+      </w:r>
+      <w:proofErr w:type="spellStart"/>
+      <w:r>
+        <w:rPr>
+          <w:rFonts w:asciiTheme="majorHAnsi" w:eastAsiaTheme="majorHAnsi" w:hAnsiTheme="majorHAnsi" w:cs="돋움체"/>
+          <w:kern w:val="0"/>
+          <w:szCs w:val="20"/>
+        </w:rPr>
+        <w:t>libpng</w:t>
+      </w:r>
+      <w:proofErr w:type="spellEnd"/>
+      <w:r>
+        <w:rPr>
+          <w:rFonts w:asciiTheme="majorHAnsi" w:eastAsiaTheme="majorHAnsi" w:hAnsiTheme="majorHAnsi" w:cs="돋움체"/>
+          <w:kern w:val="0"/>
+          <w:szCs w:val="20"/>
+        </w:rPr>
+        <w:t xml:space="preserve"> License</w:t>
+      </w:r>
+    </w:p>
+    <w:p>
+      <w:pPr>
+        <w:wordWrap/>
+        <w:adjustRightInd w:val="0"/>
+        <w:spacing w:after="0" w:line="240" w:lineRule="auto"/>
+        <w:jc w:val="left"/>
+        <w:rPr>
+          <w:rFonts w:asciiTheme="majorHAnsi" w:eastAsiaTheme="majorHAnsi" w:hAnsiTheme="majorHAnsi" w:cs="돋움체"/>
+          <w:kern w:val="0"/>
+          <w:szCs w:val="20"/>
+        </w:rPr>
+      </w:pPr>
+    </w:p>
+    <w:p>
+      <w:pPr>
+        <w:wordWrap/>
+        <w:adjustRightInd w:val="0"/>
+        <w:spacing w:after="0" w:line="240" w:lineRule="auto"/>
+        <w:jc w:val="left"/>
+        <w:rPr>
+          <w:rFonts w:asciiTheme="majorHAnsi" w:eastAsiaTheme="majorHAnsi" w:hAnsiTheme="majorHAnsi" w:cs="돋움체"/>
+          <w:kern w:val="0"/>
+          <w:szCs w:val="20"/>
+        </w:rPr>
+      </w:pPr>
+      <w:r>
+        <w:rPr>
+          <w:rFonts w:asciiTheme="majorHAnsi" w:eastAsiaTheme="majorHAnsi" w:hAnsiTheme="majorHAnsi" w:cs="돋움체"/>
+          <w:kern w:val="0"/>
+          <w:szCs w:val="20"/>
+        </w:rPr>
+        <w:t>Copyright (c) 2005-2007 Phillip Castaneda (</w:t>
+      </w:r>
+      <w:proofErr w:type="spellStart"/>
+      <w:r>
+        <w:rPr>
+          <w:rFonts w:asciiTheme="majorHAnsi" w:eastAsiaTheme="majorHAnsi" w:hAnsiTheme="majorHAnsi" w:cs="돋움체"/>
+          <w:kern w:val="0"/>
+          <w:szCs w:val="20"/>
+        </w:rPr>
+        <w:t>pjcast</w:t>
+      </w:r>
+      <w:proofErr w:type="spellEnd"/>
+      <w:r>
+        <w:rPr>
+          <w:rFonts w:asciiTheme="majorHAnsi" w:eastAsiaTheme="majorHAnsi" w:hAnsiTheme="majorHAnsi" w:cs="돋움체"/>
+          <w:kern w:val="0"/>
+          <w:szCs w:val="20"/>
+        </w:rPr>
+        <w:t xml:space="preserve"> -- www.wreckedgames.com)</w:t>
+      </w:r>
+    </w:p>
+    <w:p>
+      <w:pPr>
+        <w:wordWrap/>
+        <w:adjustRightInd w:val="0"/>
+        <w:spacing w:after="0" w:line="240" w:lineRule="auto"/>
+        <w:jc w:val="left"/>
+        <w:rPr>
+          <w:rFonts w:asciiTheme="majorHAnsi" w:eastAsiaTheme="majorHAnsi" w:hAnsiTheme="majorHAnsi" w:cs="돋움체"/>
+          <w:kern w:val="0"/>
+          <w:szCs w:val="20"/>
+        </w:rPr>
+      </w:pPr>
+    </w:p>
+    <w:p>
+      <w:pPr>
+        <w:wordWrap/>
+        <w:adjustRightInd w:val="0"/>
+        <w:spacing w:after="0" w:line="240" w:lineRule="auto"/>
+        <w:jc w:val="left"/>
+        <w:rPr>
+          <w:rFonts w:asciiTheme="majorHAnsi" w:eastAsiaTheme="majorHAnsi" w:hAnsiTheme="majorHAnsi" w:cs="돋움체"/>
+          <w:kern w:val="0"/>
+          <w:szCs w:val="20"/>
+        </w:rPr>
+      </w:pPr>
+      <w:r>
+        <w:rPr>
+          <w:rFonts w:asciiTheme="majorHAnsi" w:eastAsiaTheme="majorHAnsi" w:hAnsiTheme="majorHAnsi" w:cs="돋움체"/>
+          <w:kern w:val="0"/>
+          <w:szCs w:val="20"/>
+        </w:rPr>
+        <w:t>This software is provided 'as-is', without any express or implied warranty. In no event will</w:t>
+      </w:r>
+    </w:p>
+    <w:p>
+      <w:pPr>
+        <w:wordWrap/>
+        <w:adjustRightInd w:val="0"/>
+        <w:spacing w:after="0" w:line="240" w:lineRule="auto"/>
+        <w:jc w:val="left"/>
+        <w:rPr>
+          <w:rFonts w:asciiTheme="majorHAnsi" w:eastAsiaTheme="majorHAnsi" w:hAnsiTheme="majorHAnsi" w:cs="돋움체"/>
+          <w:kern w:val="0"/>
+          <w:szCs w:val="20"/>
+        </w:rPr>
+      </w:pPr>
+      <w:r>
+        <w:rPr>
+          <w:rFonts w:asciiTheme="majorHAnsi" w:eastAsiaTheme="majorHAnsi" w:hAnsiTheme="majorHAnsi" w:cs="돋움체"/>
+          <w:kern w:val="0"/>
+          <w:szCs w:val="20"/>
+        </w:rPr>
+        <w:t>the authors be held liable for any damages arising from the use of this software.</w:t>
+      </w:r>
+    </w:p>
+    <w:p>
+      <w:pPr>
+        <w:wordWrap/>
+        <w:adjustRightInd w:val="0"/>
+        <w:spacing w:after="0" w:line="240" w:lineRule="auto"/>
+        <w:jc w:val="left"/>
+        <w:rPr>
+          <w:rFonts w:asciiTheme="majorHAnsi" w:eastAsiaTheme="majorHAnsi" w:hAnsiTheme="majorHAnsi" w:cs="돋움체"/>
+          <w:kern w:val="0"/>
+          <w:szCs w:val="20"/>
+        </w:rPr>
+      </w:pPr>
+    </w:p>
+    <w:p>
+      <w:pPr>
+        <w:wordWrap/>
+        <w:adjustRightInd w:val="0"/>
+        <w:spacing w:after="0" w:line="240" w:lineRule="auto"/>
+        <w:jc w:val="left"/>
+        <w:rPr>
+          <w:rFonts w:asciiTheme="majorHAnsi" w:eastAsiaTheme="majorHAnsi" w:hAnsiTheme="majorHAnsi" w:cs="돋움체"/>
+          <w:kern w:val="0"/>
+          <w:szCs w:val="20"/>
+        </w:rPr>
+      </w:pPr>
+      <w:r>
+        <w:rPr>
+          <w:rFonts w:asciiTheme="majorHAnsi" w:eastAsiaTheme="majorHAnsi" w:hAnsiTheme="majorHAnsi" w:cs="돋움체"/>
+          <w:kern w:val="0"/>
+          <w:szCs w:val="20"/>
+        </w:rPr>
+        <w:t>Permission is granted to anyone to use this software for any purpose, including commercial</w:t>
+      </w:r>
+    </w:p>
+    <w:p>
+      <w:pPr>
+        <w:wordWrap/>
+        <w:adjustRightInd w:val="0"/>
+        <w:spacing w:after="0" w:line="240" w:lineRule="auto"/>
+        <w:jc w:val="left"/>
+        <w:rPr>
+          <w:rFonts w:asciiTheme="majorHAnsi" w:eastAsiaTheme="majorHAnsi" w:hAnsiTheme="majorHAnsi" w:cs="돋움체"/>
+          <w:kern w:val="0"/>
+          <w:szCs w:val="20"/>
+        </w:rPr>
+      </w:pPr>
+      <w:r>
+        <w:rPr>
+          <w:rFonts w:asciiTheme="majorHAnsi" w:eastAsiaTheme="majorHAnsi" w:hAnsiTheme="majorHAnsi" w:cs="돋움체"/>
+          <w:kern w:val="0"/>
+          <w:szCs w:val="20"/>
+        </w:rPr>
+        <w:t>applications, and to alter it and redistribute it freely, subject to the following</w:t>
+      </w:r>
+    </w:p>
+    <w:p>
+      <w:pPr>
+        <w:wordWrap/>
+        <w:adjustRightInd w:val="0"/>
+        <w:spacing w:after="0" w:line="240" w:lineRule="auto"/>
+        <w:jc w:val="left"/>
+        <w:rPr>
+          <w:rFonts w:asciiTheme="majorHAnsi" w:eastAsiaTheme="majorHAnsi" w:hAnsiTheme="majorHAnsi" w:cs="돋움체"/>
+          <w:kern w:val="0"/>
+          <w:szCs w:val="20"/>
+        </w:rPr>
+      </w:pPr>
+      <w:r>
+        <w:rPr>
+          <w:rFonts w:asciiTheme="majorHAnsi" w:eastAsiaTheme="majorHAnsi" w:hAnsiTheme="majorHAnsi" w:cs="돋움체"/>
+          <w:kern w:val="0"/>
+          <w:szCs w:val="20"/>
+        </w:rPr>
+        <w:t>restrictions:</w:t>
+      </w:r>
+    </w:p>
+    <w:p>
+      <w:pPr>
+        <w:wordWrap/>
+        <w:adjustRightInd w:val="0"/>
+        <w:spacing w:after="0" w:line="240" w:lineRule="auto"/>
+        <w:jc w:val="left"/>
+        <w:rPr>
+          <w:rFonts w:asciiTheme="majorHAnsi" w:eastAsiaTheme="majorHAnsi" w:hAnsiTheme="majorHAnsi" w:cs="돋움체"/>
+          <w:kern w:val="0"/>
+          <w:szCs w:val="20"/>
+        </w:rPr>
+      </w:pPr>
+    </w:p>
+    <w:p>
+      <w:pPr>
+        <w:wordWrap/>
+        <w:adjustRightInd w:val="0"/>
+        <w:spacing w:after="0" w:line="240" w:lineRule="auto"/>
+        <w:jc w:val="left"/>
+        <w:rPr>
+          <w:rFonts w:asciiTheme="majorHAnsi" w:eastAsiaTheme="majorHAnsi" w:hAnsiTheme="majorHAnsi" w:cs="돋움체"/>
+          <w:kern w:val="0"/>
+          <w:szCs w:val="20"/>
+        </w:rPr>
+      </w:pPr>
+      <w:r>
+        <w:rPr>
+          <w:rFonts w:asciiTheme="majorHAnsi" w:eastAsiaTheme="majorHAnsi" w:hAnsiTheme="majorHAnsi" w:cs="돋움체"/>
+          <w:kern w:val="0"/>
+          <w:szCs w:val="20"/>
+        </w:rPr>
+        <w:t xml:space="preserve">    1. The origin of this software must not be misrepresented; you must not claim that</w:t>
+      </w:r>
+    </w:p>
+    <w:p>
+      <w:pPr>
+        <w:wordWrap/>
+        <w:adjustRightInd w:val="0"/>
+        <w:spacing w:after="0" w:line="240" w:lineRule="auto"/>
+        <w:jc w:val="left"/>
+        <w:rPr>
+          <w:rFonts w:asciiTheme="majorHAnsi" w:eastAsiaTheme="majorHAnsi" w:hAnsiTheme="majorHAnsi" w:cs="돋움체"/>
+          <w:kern w:val="0"/>
+          <w:szCs w:val="20"/>
+        </w:rPr>
+      </w:pPr>
+      <w:r>
+        <w:rPr>
+          <w:rFonts w:asciiTheme="majorHAnsi" w:eastAsiaTheme="majorHAnsi" w:hAnsiTheme="majorHAnsi" w:cs="돋움체"/>
+          <w:kern w:val="0"/>
+          <w:szCs w:val="20"/>
+        </w:rPr>
+        <w:tab/>
+      </w:r>
+      <w:r>
+        <w:rPr>
+          <w:rFonts w:asciiTheme="majorHAnsi" w:eastAsiaTheme="majorHAnsi" w:hAnsiTheme="majorHAnsi" w:cs="돋움체"/>
+          <w:kern w:val="0"/>
+          <w:szCs w:val="20"/>
+        </w:rPr>
+        <w:tab/>
+        <w:t>you wrote the original software. If you use this software in a product,</w:t>
+      </w:r>
+    </w:p>
+    <w:p>
+      <w:pPr>
+        <w:wordWrap/>
+        <w:adjustRightInd w:val="0"/>
+        <w:spacing w:after="0" w:line="240" w:lineRule="auto"/>
+        <w:jc w:val="left"/>
+        <w:rPr>
+          <w:rFonts w:asciiTheme="majorHAnsi" w:eastAsiaTheme="majorHAnsi" w:hAnsiTheme="majorHAnsi" w:cs="돋움체"/>
+          <w:kern w:val="0"/>
+          <w:szCs w:val="20"/>
+        </w:rPr>
+      </w:pPr>
+      <w:r>
+        <w:rPr>
+          <w:rFonts w:asciiTheme="majorHAnsi" w:eastAsiaTheme="majorHAnsi" w:hAnsiTheme="majorHAnsi" w:cs="돋움체"/>
+          <w:kern w:val="0"/>
+          <w:szCs w:val="20"/>
+        </w:rPr>
+        <w:lastRenderedPageBreak/>
+        <w:tab/>
+      </w:r>
+      <w:r>
+        <w:rPr>
+          <w:rFonts w:asciiTheme="majorHAnsi" w:eastAsiaTheme="majorHAnsi" w:hAnsiTheme="majorHAnsi" w:cs="돋움체"/>
+          <w:kern w:val="0"/>
+          <w:szCs w:val="20"/>
+        </w:rPr>
+        <w:tab/>
+        <w:t>an acknowledgment in the product documentation would be appreciated but is</w:t>
+      </w:r>
+    </w:p>
+    <w:p>
+      <w:pPr>
+        <w:wordWrap/>
+        <w:adjustRightInd w:val="0"/>
+        <w:spacing w:after="0" w:line="240" w:lineRule="auto"/>
+        <w:jc w:val="left"/>
+        <w:rPr>
+          <w:rFonts w:asciiTheme="majorHAnsi" w:eastAsiaTheme="majorHAnsi" w:hAnsiTheme="majorHAnsi" w:cs="돋움체"/>
+          <w:kern w:val="0"/>
+          <w:szCs w:val="20"/>
+        </w:rPr>
+      </w:pPr>
+      <w:r>
+        <w:rPr>
+          <w:rFonts w:asciiTheme="majorHAnsi" w:eastAsiaTheme="majorHAnsi" w:hAnsiTheme="majorHAnsi" w:cs="돋움체"/>
+          <w:kern w:val="0"/>
+          <w:szCs w:val="20"/>
+        </w:rPr>
+        <w:tab/>
+      </w:r>
+      <w:r>
+        <w:rPr>
+          <w:rFonts w:asciiTheme="majorHAnsi" w:eastAsiaTheme="majorHAnsi" w:hAnsiTheme="majorHAnsi" w:cs="돋움체"/>
+          <w:kern w:val="0"/>
+          <w:szCs w:val="20"/>
+        </w:rPr>
+        <w:tab/>
+        <w:t>not required.</w:t>
+      </w:r>
+    </w:p>
+    <w:p>
+      <w:pPr>
+        <w:wordWrap/>
+        <w:adjustRightInd w:val="0"/>
+        <w:spacing w:after="0" w:line="240" w:lineRule="auto"/>
+        <w:jc w:val="left"/>
+        <w:rPr>
+          <w:rFonts w:asciiTheme="majorHAnsi" w:eastAsiaTheme="majorHAnsi" w:hAnsiTheme="majorHAnsi" w:cs="돋움체"/>
+          <w:kern w:val="0"/>
+          <w:szCs w:val="20"/>
+        </w:rPr>
+      </w:pPr>
+    </w:p>
+    <w:p>
+      <w:pPr>
+        <w:wordWrap/>
+        <w:adjustRightInd w:val="0"/>
+        <w:spacing w:after="0" w:line="240" w:lineRule="auto"/>
+        <w:jc w:val="left"/>
+        <w:rPr>
+          <w:rFonts w:asciiTheme="majorHAnsi" w:eastAsiaTheme="majorHAnsi" w:hAnsiTheme="majorHAnsi" w:cs="돋움체"/>
+          <w:kern w:val="0"/>
+          <w:szCs w:val="20"/>
+        </w:rPr>
+      </w:pPr>
+      <w:r>
+        <w:rPr>
+          <w:rFonts w:asciiTheme="majorHAnsi" w:eastAsiaTheme="majorHAnsi" w:hAnsiTheme="majorHAnsi" w:cs="돋움체"/>
+          <w:kern w:val="0"/>
+          <w:szCs w:val="20"/>
+        </w:rPr>
+        <w:t xml:space="preserve">    2. Altered source versions must be plainly marked as such, and must not be</w:t>
+      </w:r>
+    </w:p>
+    <w:p>
+      <w:pPr>
+        <w:wordWrap/>
+        <w:adjustRightInd w:val="0"/>
+        <w:spacing w:after="0" w:line="240" w:lineRule="auto"/>
+        <w:jc w:val="left"/>
+        <w:rPr>
+          <w:rFonts w:asciiTheme="majorHAnsi" w:eastAsiaTheme="majorHAnsi" w:hAnsiTheme="majorHAnsi" w:cs="돋움체"/>
+          <w:kern w:val="0"/>
+          <w:szCs w:val="20"/>
+        </w:rPr>
+      </w:pPr>
+      <w:r>
+        <w:rPr>
+          <w:rFonts w:asciiTheme="majorHAnsi" w:eastAsiaTheme="majorHAnsi" w:hAnsiTheme="majorHAnsi" w:cs="돋움체"/>
+          <w:kern w:val="0"/>
+          <w:szCs w:val="20"/>
+        </w:rPr>
+        <w:tab/>
+      </w:r>
+      <w:r>
+        <w:rPr>
+          <w:rFonts w:asciiTheme="majorHAnsi" w:eastAsiaTheme="majorHAnsi" w:hAnsiTheme="majorHAnsi" w:cs="돋움체"/>
+          <w:kern w:val="0"/>
+          <w:szCs w:val="20"/>
+        </w:rPr>
+        <w:tab/>
+        <w:t>misrepresented as being the original software.</w:t>
+      </w:r>
+    </w:p>
+    <w:p>
+      <w:pPr>
+        <w:wordWrap/>
+        <w:adjustRightInd w:val="0"/>
+        <w:spacing w:after="0" w:line="240" w:lineRule="auto"/>
+        <w:jc w:val="left"/>
+        <w:rPr>
+          <w:rFonts w:asciiTheme="majorHAnsi" w:eastAsiaTheme="majorHAnsi" w:hAnsiTheme="majorHAnsi" w:cs="돋움체"/>
+          <w:kern w:val="0"/>
+          <w:szCs w:val="20"/>
+        </w:rPr>
+      </w:pPr>
+    </w:p>
+    <w:p>
+      <w:pPr>
+        <w:pStyle w:val="a8"/>
+        <w:rPr>
+          <w:rFonts w:asciiTheme="majorHAnsi" w:eastAsiaTheme="majorHAnsi" w:hAnsiTheme="majorHAnsi"/>
+          <w:szCs w:val="20"/>
+        </w:rPr>
+      </w:pPr>
+      <w:r>
+        <w:rPr>
+          <w:rFonts w:asciiTheme="majorHAnsi" w:eastAsiaTheme="majorHAnsi" w:hAnsiTheme="majorHAnsi" w:cs="돋움체"/>
+          <w:kern w:val="0"/>
+          <w:szCs w:val="20"/>
+        </w:rPr>
+        <w:t xml:space="preserve">    3. This notice may not be removed or altered from any source distribution.</w:t>
+      </w:r>
     </w:p>
     <w:sectPr>
       <w:pgSz w:w="11906" w:h="16838"/>
@@ -5867,7 +6302,7 @@
 </file>
 
 <file path=customXml/itemProps1.xml><?xml version="1.0" encoding="utf-8"?>
-<ds:datastoreItem xmlns:ds="http://schemas.openxmlformats.org/officeDocument/2006/customXml" ds:itemID="{7F3D3A16-405E-438C-8028-CF463EEF46E7}">
+<ds:datastoreItem xmlns:ds="http://schemas.openxmlformats.org/officeDocument/2006/customXml" ds:itemID="{BA772A1E-4A4E-44A1-BDE6-8308E4EB5E3D}">
   <ds:schemaRefs>
     <ds:schemaRef ds:uri="http://schemas.openxmlformats.org/officeDocument/2006/bibliography"/>
   </ds:schemaRefs>

</xml_diff>